<commit_message>
fixat liten miss i README
</commit_message>
<xml_diff>
--- a/HT2023_DT071G-Projektrapport-maka2207-Max_Karlstedt.docx
+++ b/HT2023_DT071G-Projektrapport-maka2207-Max_Karlstedt.docx
@@ -450,7 +450,7 @@
                     <a:blip r:embed="rId10">
                       <a:extLst>
                         <a:ext uri="{28A0092B-C50C-407E-A947-70E740481C1C}">
-                          <a14:useLocalDpi xmlns="" xmlns:wpc="http://schemas.microsoft.com/office/word/2010/wordprocessingCanvas" xmlns:cx="http://schemas.microsoft.com/office/drawing/2014/chartex" xmlns:cx1="http://schemas.microsoft.com/office/drawing/2015/9/8/chartex" xmlns:cx2="http://schemas.microsoft.com/office/drawing/2015/10/21/chartex" xmlns:cx3="http://schemas.microsoft.com/office/drawing/2016/5/9/chartex" xmlns:cx4="http://schemas.microsoft.com/office/drawing/2016/5/10/chartex" xmlns:cx5="http://schemas.microsoft.com/office/drawing/2016/5/11/chartex" xmlns:cx6="http://schemas.microsoft.com/office/drawing/2016/5/12/chartex" xmlns:cx7="http://schemas.microsoft.com/office/drawing/2016/5/13/chartex" xmlns:cx8="http://schemas.microsoft.com/office/drawing/2016/5/14/chartex" xmlns:mc="http://schemas.openxmlformats.org/markup-compatibility/2006" xmlns:aink="http://schemas.microsoft.com/office/drawing/2016/ink" xmlns:am3d="http://schemas.microsoft.com/office/drawing/2017/model3d" xmlns:o="urn:schemas-microsoft-com:office:office" xmlns:v="urn:schemas-microsoft-com:vml" xmlns:wp14="http://schemas.microsoft.com/office/word/2010/wordprocessingDrawing" xmlns:w10="urn:schemas-microsoft-com:office:word" xmlns:w="http://schemas.openxmlformats.org/wordprocessingml/2006/main" xmlns:w14="http://schemas.microsoft.com/office/word/2010/wordml" xmlns:w15="http://schemas.microsoft.com/office/word/2012/wordml" xmlns:w16cex="http://schemas.microsoft.com/office/word/2018/wordml/cex" xmlns:w16cid="http://schemas.microsoft.com/office/word/2016/wordml/cid" xmlns:w16="http://schemas.microsoft.com/office/word/2018/wordml" xmlns:w16se="http://schemas.microsoft.com/office/word/2015/wordml/symex" xmlns:wpg="http://schemas.microsoft.com/office/word/2010/wordprocessingGroup" xmlns:wpi="http://schemas.microsoft.com/office/word/2010/wordprocessingInk" xmlns:wps="http://schemas.microsoft.com/office/word/2010/wordprocessingShape" xmlns:a14="http://schemas.microsoft.com/office/drawing/2010/main" val="0"/>
+                          <a14:useLocalDpi xmlns:a14="http://schemas.microsoft.com/office/drawing/2010/main" xmlns:wps="http://schemas.microsoft.com/office/word/2010/wordprocessingShape" xmlns:wpi="http://schemas.microsoft.com/office/word/2010/wordprocessingInk" xmlns:wpg="http://schemas.microsoft.com/office/word/2010/wordprocessingGroup" xmlns:w16se="http://schemas.microsoft.com/office/word/2015/wordml/symex" xmlns:w16="http://schemas.microsoft.com/office/word/2018/wordml" xmlns:w16cid="http://schemas.microsoft.com/office/word/2016/wordml/cid" xmlns:w16cex="http://schemas.microsoft.com/office/word/2018/wordml/cex" xmlns:w15="http://schemas.microsoft.com/office/word/2012/wordml" xmlns:w14="http://schemas.microsoft.com/office/word/2010/wordml" xmlns:w="http://schemas.openxmlformats.org/wordprocessingml/2006/main" xmlns:w10="urn:schemas-microsoft-com:office:word" xmlns:wp14="http://schemas.microsoft.com/office/word/2010/wordprocessingDrawing" xmlns:v="urn:schemas-microsoft-com:vml" xmlns:o="urn:schemas-microsoft-com:office:office" xmlns:am3d="http://schemas.microsoft.com/office/drawing/2017/model3d" xmlns:aink="http://schemas.microsoft.com/office/drawing/2016/ink" xmlns:mc="http://schemas.openxmlformats.org/markup-compatibility/2006" xmlns:cx8="http://schemas.microsoft.com/office/drawing/2016/5/14/chartex" xmlns:cx7="http://schemas.microsoft.com/office/drawing/2016/5/13/chartex" xmlns:cx6="http://schemas.microsoft.com/office/drawing/2016/5/12/chartex" xmlns:cx5="http://schemas.microsoft.com/office/drawing/2016/5/11/chartex" xmlns:cx4="http://schemas.microsoft.com/office/drawing/2016/5/10/chartex" xmlns:cx3="http://schemas.microsoft.com/office/drawing/2016/5/9/chartex" xmlns:cx2="http://schemas.microsoft.com/office/drawing/2015/10/21/chartex" xmlns:cx1="http://schemas.microsoft.com/office/drawing/2015/9/8/chartex" xmlns:cx="http://schemas.microsoft.com/office/drawing/2014/chartex" xmlns:wpc="http://schemas.microsoft.com/office/word/2010/wordprocessingCanvas" xmlns="" val="0"/>
                         </a:ext>
                       </a:extLst>
                     </a:blip>
@@ -1131,7 +1131,6 @@
             </w:r>
             <w:r>
               <w:rPr>
-                <w:rFonts w:hint="eastAsia"/>
                 <w:webHidden/>
               </w:rPr>
               <w:fldChar w:fldCharType="separate"/>
@@ -1223,7 +1222,6 @@
             </w:r>
             <w:r>
               <w:rPr>
-                <w:rFonts w:hint="eastAsia"/>
                 <w:noProof/>
                 <w:webHidden/>
               </w:rPr>
@@ -1318,7 +1316,6 @@
             </w:r>
             <w:r>
               <w:rPr>
-                <w:rFonts w:hint="eastAsia"/>
                 <w:noProof/>
                 <w:webHidden/>
               </w:rPr>
@@ -1413,7 +1410,6 @@
             </w:r>
             <w:r>
               <w:rPr>
-                <w:rFonts w:hint="eastAsia"/>
                 <w:noProof/>
                 <w:webHidden/>
               </w:rPr>
@@ -1508,7 +1504,6 @@
             </w:r>
             <w:r>
               <w:rPr>
-                <w:rFonts w:hint="eastAsia"/>
                 <w:noProof/>
                 <w:webHidden/>
               </w:rPr>
@@ -1603,7 +1598,6 @@
             </w:r>
             <w:r>
               <w:rPr>
-                <w:rFonts w:hint="eastAsia"/>
                 <w:noProof/>
                 <w:webHidden/>
               </w:rPr>
@@ -1698,7 +1692,6 @@
             </w:r>
             <w:r>
               <w:rPr>
-                <w:rFonts w:hint="eastAsia"/>
                 <w:noProof/>
                 <w:webHidden/>
               </w:rPr>
@@ -1783,7 +1776,6 @@
             </w:r>
             <w:r>
               <w:rPr>
-                <w:rFonts w:hint="eastAsia"/>
                 <w:webHidden/>
               </w:rPr>
               <w:fldChar w:fldCharType="separate"/>
@@ -1875,7 +1867,6 @@
             </w:r>
             <w:r>
               <w:rPr>
-                <w:rFonts w:hint="eastAsia"/>
                 <w:noProof/>
                 <w:webHidden/>
               </w:rPr>
@@ -1970,7 +1961,6 @@
             </w:r>
             <w:r>
               <w:rPr>
-                <w:rFonts w:hint="eastAsia"/>
                 <w:noProof/>
                 <w:webHidden/>
               </w:rPr>
@@ -2065,7 +2055,6 @@
             </w:r>
             <w:r>
               <w:rPr>
-                <w:rFonts w:hint="eastAsia"/>
                 <w:noProof/>
                 <w:webHidden/>
               </w:rPr>
@@ -2160,7 +2149,6 @@
             </w:r>
             <w:r>
               <w:rPr>
-                <w:rFonts w:hint="eastAsia"/>
                 <w:noProof/>
                 <w:webHidden/>
               </w:rPr>
@@ -2255,7 +2243,6 @@
             </w:r>
             <w:r>
               <w:rPr>
-                <w:rFonts w:hint="eastAsia"/>
                 <w:noProof/>
                 <w:webHidden/>
               </w:rPr>
@@ -2340,7 +2327,6 @@
             </w:r>
             <w:r>
               <w:rPr>
-                <w:rFonts w:hint="eastAsia"/>
                 <w:webHidden/>
               </w:rPr>
               <w:fldChar w:fldCharType="separate"/>
@@ -2432,7 +2418,6 @@
             </w:r>
             <w:r>
               <w:rPr>
-                <w:rFonts w:hint="eastAsia"/>
                 <w:noProof/>
                 <w:webHidden/>
               </w:rPr>
@@ -2527,7 +2512,6 @@
             </w:r>
             <w:r>
               <w:rPr>
-                <w:rFonts w:hint="eastAsia"/>
                 <w:noProof/>
                 <w:webHidden/>
               </w:rPr>
@@ -2612,7 +2596,6 @@
             </w:r>
             <w:r>
               <w:rPr>
-                <w:rFonts w:hint="eastAsia"/>
                 <w:webHidden/>
               </w:rPr>
               <w:fldChar w:fldCharType="separate"/>
@@ -2704,7 +2687,6 @@
             </w:r>
             <w:r>
               <w:rPr>
-                <w:rFonts w:hint="eastAsia"/>
                 <w:noProof/>
                 <w:webHidden/>
               </w:rPr>
@@ -2799,7 +2781,6 @@
             </w:r>
             <w:r>
               <w:rPr>
-                <w:rFonts w:hint="eastAsia"/>
                 <w:noProof/>
                 <w:webHidden/>
               </w:rPr>
@@ -2894,7 +2875,6 @@
             </w:r>
             <w:r>
               <w:rPr>
-                <w:rFonts w:hint="eastAsia"/>
                 <w:noProof/>
                 <w:webHidden/>
               </w:rPr>
@@ -2989,7 +2969,6 @@
             </w:r>
             <w:r>
               <w:rPr>
-                <w:rFonts w:hint="eastAsia"/>
                 <w:noProof/>
                 <w:webHidden/>
               </w:rPr>
@@ -3084,7 +3063,6 @@
             </w:r>
             <w:r>
               <w:rPr>
-                <w:rFonts w:hint="eastAsia"/>
                 <w:noProof/>
                 <w:webHidden/>
               </w:rPr>
@@ -3169,7 +3147,6 @@
             </w:r>
             <w:r>
               <w:rPr>
-                <w:rFonts w:hint="eastAsia"/>
                 <w:webHidden/>
               </w:rPr>
               <w:fldChar w:fldCharType="separate"/>
@@ -3251,17 +3228,16 @@
             </w:r>
             <w:r>
               <w:rPr>
+                <w:webHidden/>
+              </w:rPr>
+              <w:fldChar w:fldCharType="separate"/>
+            </w:r>
+            <w:r>
+              <w:rPr>
                 <w:rFonts w:hint="eastAsia"/>
                 <w:webHidden/>
               </w:rPr>
-              <w:fldChar w:fldCharType="separate"/>
-            </w:r>
-            <w:r>
-              <w:rPr>
-                <w:rFonts w:hint="eastAsia"/>
-                <w:webHidden/>
-              </w:rPr>
-              <w:t>15</w:t>
+              <w:t>20</w:t>
             </w:r>
             <w:r>
               <w:rPr>
@@ -3316,17 +3292,16 @@
             </w:r>
             <w:r>
               <w:rPr>
+                <w:webHidden/>
+              </w:rPr>
+              <w:fldChar w:fldCharType="separate"/>
+            </w:r>
+            <w:r>
+              <w:rPr>
                 <w:rFonts w:hint="eastAsia"/>
                 <w:webHidden/>
               </w:rPr>
-              <w:fldChar w:fldCharType="separate"/>
-            </w:r>
-            <w:r>
-              <w:rPr>
-                <w:rFonts w:hint="eastAsia"/>
-                <w:webHidden/>
-              </w:rPr>
-              <w:t>16</w:t>
+              <w:t>21</w:t>
             </w:r>
             <w:r>
               <w:rPr>
@@ -3675,13 +3650,7 @@
         <w:t>o</w:t>
       </w:r>
       <w:r>
-        <w:t>grammet startas så kommer JWT:n att nol</w:t>
-      </w:r>
-      <w:r>
-        <w:t>l</w:t>
-      </w:r>
-      <w:r>
-        <w:t>ställas</w:t>
+        <w:t>grammet startas så kommer JWT:n att nollställas</w:t>
       </w:r>
       <w:r>
         <w:t>.</w:t>
@@ -4628,19 +4597,7 @@
         <w:rPr>
           <w:i/>
         </w:rPr>
-        <w:t>D</w:t>
-      </w:r>
-      <w:r>
-        <w:rPr>
-          <w:i/>
-        </w:rPr>
-        <w:t>e</w:t>
-      </w:r>
-      <w:r>
-        <w:rPr>
-          <w:i/>
-        </w:rPr>
-        <w:t>sign goals</w:t>
+        <w:t>Design goals</w:t>
       </w:r>
       <w:r>
         <w:t>).</w:t>
@@ -4786,19 +4743,7 @@
         <w:rPr>
           <w:i/>
         </w:rPr>
-        <w:t>T</w:t>
-      </w:r>
-      <w:r>
-        <w:rPr>
-          <w:i/>
-        </w:rPr>
-        <w:t>y</w:t>
-      </w:r>
-      <w:r>
-        <w:rPr>
-          <w:i/>
-        </w:rPr>
-        <w:t>pes</w:t>
+        <w:t>Types</w:t>
       </w:r>
       <w:r>
         <w:t>).</w:t>
@@ -4984,19 +4929,7 @@
         <w:rPr>
           <w:i/>
         </w:rPr>
-        <w:t>Object-oriented pr</w:t>
-      </w:r>
-      <w:r>
-        <w:rPr>
-          <w:i/>
-        </w:rPr>
-        <w:t>o</w:t>
-      </w:r>
-      <w:r>
-        <w:rPr>
-          <w:i/>
-        </w:rPr>
-        <w:t>gramming (OOP)</w:t>
+        <w:t>Object-oriented programming (OOP)</w:t>
       </w:r>
       <w:r>
         <w:t>).</w:t>
@@ -5070,19 +5003,7 @@
         <w:rPr>
           <w:i/>
         </w:rPr>
-        <w:t xml:space="preserve"> i konsolo</w:t>
-      </w:r>
-      <w:r>
-        <w:rPr>
-          <w:i/>
-        </w:rPr>
-        <w:t>b</w:t>
-      </w:r>
-      <w:r>
-        <w:rPr>
-          <w:i/>
-        </w:rPr>
-        <w:t>jektet</w:t>
+        <w:t xml:space="preserve"> i konsolobjektet</w:t>
       </w:r>
       <w:r>
         <w:rPr>
@@ -5466,19 +5387,7 @@
         <w:rPr>
           <w:i/>
         </w:rPr>
-        <w:t>Command-line o</w:t>
-      </w:r>
-      <w:r>
-        <w:rPr>
-          <w:i/>
-        </w:rPr>
-        <w:t>p</w:t>
-      </w:r>
-      <w:r>
-        <w:rPr>
-          <w:i/>
-        </w:rPr>
-        <w:t>tion</w:t>
+        <w:t>Command-line option</w:t>
       </w:r>
       <w:r>
         <w:t>)</w:t>
@@ -5544,88 +5453,58 @@
         <w:rPr>
           <w:i/>
         </w:rPr>
-        <w:t>The space ch</w:t>
-      </w:r>
+        <w:t>The space character</w:t>
+      </w:r>
+      <w:r>
+        <w:t>).</w:t>
+      </w:r>
+    </w:p>
+    <w:p>
+      <w:pPr>
+        <w:pStyle w:val="Heading2"/>
+        <w:rPr>
+          <w:rFonts w:hint="eastAsia"/>
+        </w:rPr>
+      </w:pPr>
+      <w:bookmarkStart w:id="23" w:name="_Toc153435304"/>
+      <w:r>
+        <w:t>REST API &amp; MongoDB</w:t>
+      </w:r>
+      <w:bookmarkEnd w:id="23"/>
+    </w:p>
+    <w:p>
+      <w:pPr>
+        <w:pStyle w:val="Textbody"/>
+      </w:pPr>
       <w:r>
         <w:rPr>
           <w:i/>
         </w:rPr>
-        <w:t>a</w:t>
+        <w:t>REST API</w:t>
+      </w:r>
+      <w:r>
+        <w:t xml:space="preserve"> består av orden </w:t>
       </w:r>
       <w:r>
         <w:rPr>
           <w:i/>
         </w:rPr>
-        <w:t>racter</w:t>
-      </w:r>
-      <w:r>
-        <w:t>).</w:t>
-      </w:r>
-    </w:p>
-    <w:p>
-      <w:pPr>
-        <w:pStyle w:val="Heading2"/>
-        <w:rPr>
-          <w:rFonts w:hint="eastAsia"/>
-        </w:rPr>
-      </w:pPr>
-      <w:bookmarkStart w:id="23" w:name="_Toc153435304"/>
-      <w:r>
-        <w:t>REST API &amp; MongoDB</w:t>
-      </w:r>
-      <w:bookmarkEnd w:id="23"/>
-    </w:p>
-    <w:p>
-      <w:pPr>
-        <w:pStyle w:val="Textbody"/>
-      </w:pPr>
+        <w:t>REST</w:t>
+      </w:r>
+      <w:r>
+        <w:t xml:space="preserve">(10) och </w:t>
+      </w:r>
       <w:r>
         <w:rPr>
           <w:i/>
         </w:rPr>
-        <w:t>REST API</w:t>
-      </w:r>
-      <w:r>
-        <w:t xml:space="preserve"> består av orden </w:t>
-      </w:r>
-      <w:r>
-        <w:rPr>
-          <w:i/>
-        </w:rPr>
-        <w:t>REST</w:t>
-      </w:r>
-      <w:r>
-        <w:t xml:space="preserve">(10) och </w:t>
-      </w:r>
-      <w:r>
-        <w:rPr>
-          <w:i/>
-        </w:rPr>
         <w:t>API</w:t>
       </w:r>
       <w:r>
         <w:t>(11)</w:t>
       </w:r>
       <w:r>
-        <w:t xml:space="preserve"> där förstnämnda beskr</w:t>
-      </w:r>
-      <w:r>
-        <w:t>i</w:t>
-      </w:r>
-      <w:r>
-        <w:t>ver en mjukvaruarkitekturstil ämnad för att appliceras på internet(10) medan det sistnämnda beskriver ett gränssnitt för datorprogram att ko</w:t>
-      </w:r>
-      <w:r>
-        <w:t>m</w:t>
-      </w:r>
-      <w:r>
-        <w:t>municera med varandra utan direkt känna till varandras interna deta</w:t>
-      </w:r>
-      <w:r>
-        <w:t>l</w:t>
-      </w:r>
-      <w:r>
-        <w:t>jer(11).</w:t>
+        <w:t xml:space="preserve"> där förstnämnda beskriver en mjukvaruarkitekturstil ämnad för att appliceras på internet(10) medan det sistnämnda beskriver ett gränssnitt för datorprogram att kommunicera med varandra utan direkt känna till varandras interna detaljer(11).</w:t>
       </w:r>
       <w:r>
         <w:t xml:space="preserve"> </w:t>
@@ -5714,19 +5593,7 @@
         <w:rPr>
           <w:i/>
         </w:rPr>
-        <w:t>Un</w:t>
-      </w:r>
-      <w:r>
-        <w:rPr>
-          <w:i/>
-        </w:rPr>
-        <w:t>i</w:t>
-      </w:r>
-      <w:r>
-        <w:rPr>
-          <w:i/>
-        </w:rPr>
-        <w:t>form interface</w:t>
+        <w:t>Uniform interface</w:t>
       </w:r>
       <w:r>
         <w:t>) där exempel på det är att data kanske lagras som XML men skickas utåt som JSON där fältnamn till och med skulle ku</w:t>
@@ -5735,13 +5602,7 @@
         <w:t>n</w:t>
       </w:r>
       <w:r>
-        <w:t>na vara helt a</w:t>
-      </w:r>
-      <w:r>
-        <w:t>n</w:t>
-      </w:r>
-      <w:r>
-        <w:t>norlunda än fältnamn som lagras internt</w:t>
+        <w:t>na vara helt annorlunda än fältnamn som lagras internt</w:t>
       </w:r>
       <w:r>
         <w:t xml:space="preserve"> av webbtjänsten</w:t>
@@ -5920,13 +5781,7 @@
         <w:t>kument vars dataschema inte är obligatoriskt att implementera till skillnad från exempelvis MySQL</w:t>
       </w:r>
       <w:r>
-        <w:t>. Den går under licen</w:t>
-      </w:r>
-      <w:r>
-        <w:t>s</w:t>
-      </w:r>
-      <w:r>
-        <w:t xml:space="preserve">formen </w:t>
+        <w:t xml:space="preserve">. Den går under licensformen </w:t>
       </w:r>
       <w:r>
         <w:rPr>
@@ -5935,13 +5790,7 @@
         <w:t xml:space="preserve">source-available </w:t>
       </w:r>
       <w:r>
-        <w:t>vilket inte är samma sak som ö</w:t>
-      </w:r>
-      <w:r>
-        <w:t>p</w:t>
-      </w:r>
-      <w:r>
-        <w:t>pen källkod</w:t>
+        <w:t>vilket inte är samma sak som öppen källkod</w:t>
       </w:r>
       <w:r>
         <w:t>(12).</w:t>
@@ -6460,9 +6309,6 @@
       <w:pPr>
         <w:keepNext/>
         <w:jc w:val="center"/>
-        <w:rPr>
-          <w:rFonts w:hint="eastAsia"/>
-        </w:rPr>
       </w:pPr>
       <w:r>
         <w:rPr>
@@ -6618,9 +6464,6 @@
       <w:pPr>
         <w:keepNext/>
         <w:jc w:val="center"/>
-        <w:rPr>
-          <w:rFonts w:hint="eastAsia"/>
-        </w:rPr>
       </w:pPr>
       <w:r>
         <w:rPr>
@@ -6791,6 +6634,9 @@
     <w:p>
       <w:pPr>
         <w:pStyle w:val="Heading2"/>
+        <w:rPr>
+          <w:rFonts w:hint="eastAsia"/>
+        </w:rPr>
       </w:pPr>
       <w:bookmarkStart w:id="30" w:name="_Toc153435309"/>
       <w:r>
@@ -6867,13 +6713,7 @@
         <w:t xml:space="preserve"> för att kunna erhålla en JWT (JSON Web Token; 2)</w:t>
       </w:r>
       <w:r>
-        <w:t xml:space="preserve"> vi</w:t>
-      </w:r>
-      <w:r>
-        <w:t>l</w:t>
-      </w:r>
-      <w:r>
-        <w:t>ket används för att kunna göra övriga HTTP-anrop mot samma REST API.</w:t>
+        <w:t xml:space="preserve"> vilket används för att kunna göra övriga HTTP-anrop mot samma REST API.</w:t>
       </w:r>
       <w:r>
         <w:t xml:space="preserve"> Inloggning sker genom att skriva </w:t>
@@ -7034,13 +6874,7 @@
         <w:t>SecretPassword.cs</w:t>
       </w:r>
       <w:r>
-        <w:t xml:space="preserve"> så kan tecken för lösenordet för att komma vidare i Konsolapplik</w:t>
-      </w:r>
-      <w:r>
-        <w:t>a</w:t>
-      </w:r>
-      <w:r>
-        <w:t>tionen döljas.</w:t>
+        <w:t xml:space="preserve"> så kan tecken för lösenordet för att komma vidare i Konsolapplikationen döljas.</w:t>
       </w:r>
       <w:r>
         <w:t xml:space="preserve"> Sedan skapas ett anslutningsobjekt med hjälp av </w:t>
@@ -7054,13 +6888,7 @@
         <w:t>Connection.cs</w:t>
       </w:r>
       <w:r>
-        <w:t xml:space="preserve"> vilket sedan a</w:t>
-      </w:r>
-      <w:r>
-        <w:t>n</w:t>
-      </w:r>
-      <w:r>
-        <w:t xml:space="preserve">vänds för att inuti en </w:t>
+        <w:t xml:space="preserve"> vilket sedan används för att inuti en </w:t>
       </w:r>
       <w:r>
         <w:rPr>
@@ -7085,13 +6913,7 @@
         <w:t>Login.cs</w:t>
       </w:r>
       <w:r>
-        <w:t xml:space="preserve"> varav den sistnämnda kodfilen är där manuell inmatning av anvä</w:t>
-      </w:r>
-      <w:r>
-        <w:t>n</w:t>
-      </w:r>
-      <w:r>
-        <w:t xml:space="preserve">darnamn och lösenord anges. </w:t>
+        <w:t xml:space="preserve"> varav den sistnämnda kodfilen är där manuell inmatning av användarnamn och lösenord anges. </w:t>
       </w:r>
     </w:p>
     <w:p>
@@ -7108,13 +6930,7 @@
         <w:t xml:space="preserve">. </w:t>
       </w:r>
       <w:r>
-        <w:t>Om inloggningsuppgi</w:t>
-      </w:r>
-      <w:r>
-        <w:t>f</w:t>
-      </w:r>
-      <w:r>
-        <w:t xml:space="preserve">terna är korrekta så kommer användaren att föras vidare i </w:t>
+        <w:t xml:space="preserve">Om inloggningsuppgifterna är korrekta så kommer användaren att föras vidare i </w:t>
       </w:r>
       <w:r>
         <w:rPr>
@@ -7122,37 +6938,18 @@
           <w:sz w:val="20"/>
           <w:szCs w:val="20"/>
         </w:rPr>
-        <w:t>Pr</w:t>
-      </w:r>
-      <w:r>
-        <w:rPr>
-          <w:rFonts w:ascii="Courier New" w:hAnsi="Courier New" w:cs="Courier New"/>
-          <w:sz w:val="20"/>
-          <w:szCs w:val="20"/>
-        </w:rPr>
-        <w:t>o</w:t>
-      </w:r>
-      <w:r>
-        <w:rPr>
-          <w:rFonts w:ascii="Courier New" w:hAnsi="Courier New" w:cs="Courier New"/>
-          <w:sz w:val="20"/>
-          <w:szCs w:val="20"/>
-        </w:rPr>
-        <w:t>gram.cs</w:t>
-      </w:r>
-      <w:r>
-        <w:t xml:space="preserve"> där den förhoppningsvis inloggade systemadministratör nu kan p</w:t>
-      </w:r>
-      <w:r>
-        <w:t>å</w:t>
-      </w:r>
-      <w:r>
-        <w:t>börja sitt systemadministrativa arbete.</w:t>
+        <w:t>Program.cs</w:t>
+      </w:r>
+      <w:r>
+        <w:t xml:space="preserve"> där den förhoppningsvis inloggade systemadministratör nu kan påbörja sitt systemadministrativa arbete.</w:t>
       </w:r>
     </w:p>
     <w:p>
       <w:pPr>
         <w:pStyle w:val="Heading2"/>
+        <w:rPr>
+          <w:rFonts w:hint="eastAsia"/>
+        </w:rPr>
       </w:pPr>
       <w:bookmarkStart w:id="31" w:name="_Toc153435310"/>
       <w:r>
@@ -8481,13 +8278,7 @@
         <w:t>SingleUser.cs</w:t>
       </w:r>
       <w:r>
-        <w:t>. Trots att fi</w:t>
-      </w:r>
-      <w:r>
-        <w:t>l</w:t>
-      </w:r>
-      <w:r>
-        <w:t xml:space="preserve">namnet antyder om att bara kunna visa en enskild användare så </w:t>
+        <w:t xml:space="preserve">. Trots att filnamnet antyder om att bara kunna visa en enskild användare så </w:t>
       </w:r>
       <w:r>
         <w:t xml:space="preserve">kan det ändå återanvändas genom </w:t>
@@ -8558,7 +8349,7 @@
           <w:sz w:val="19"/>
           <w:szCs w:val="19"/>
           <w:highlight w:val="lightGray"/>
-          <w:lang w:bidi="ar-SA"/>
+          <w:lang w:val="en-US" w:bidi="ar-SA"/>
         </w:rPr>
       </w:pPr>
       <w:r>
@@ -8569,7 +8360,7 @@
           <w:sz w:val="19"/>
           <w:szCs w:val="19"/>
           <w:highlight w:val="lightGray"/>
-          <w:lang w:bidi="ar-SA"/>
+          <w:lang w:val="en-US" w:bidi="ar-SA"/>
         </w:rPr>
         <w:t>List&lt;UserData&gt; userList = JsonCo</w:t>
       </w:r>
@@ -8581,7 +8372,7 @@
           <w:sz w:val="19"/>
           <w:szCs w:val="19"/>
           <w:highlight w:val="lightGray"/>
-          <w:lang w:bidi="ar-SA"/>
+          <w:lang w:val="en-US" w:bidi="ar-SA"/>
         </w:rPr>
         <w:t>n</w:t>
       </w:r>
@@ -8593,7 +8384,7 @@
           <w:sz w:val="19"/>
           <w:szCs w:val="19"/>
           <w:highlight w:val="lightGray"/>
-          <w:lang w:bidi="ar-SA"/>
+          <w:lang w:val="en-US" w:bidi="ar-SA"/>
         </w:rPr>
         <w:t>vert.DeserializeObject&lt;List&lt;UserData&gt;&gt;(dataVal.ToString());</w:t>
       </w:r>
@@ -8604,7 +8395,7 @@
           <w:kern w:val="0"/>
           <w:sz w:val="19"/>
           <w:szCs w:val="19"/>
-          <w:lang w:bidi="ar-SA"/>
+          <w:lang w:val="en-US" w:bidi="ar-SA"/>
         </w:rPr>
         <w:br/>
       </w:r>
@@ -8616,7 +8407,7 @@
           <w:sz w:val="19"/>
           <w:szCs w:val="19"/>
           <w:highlight w:val="lightGray"/>
-          <w:lang w:bidi="ar-SA"/>
+          <w:lang w:val="en-US" w:bidi="ar-SA"/>
         </w:rPr>
         <w:t>foreach</w:t>
       </w:r>
@@ -8628,7 +8419,7 @@
           <w:sz w:val="19"/>
           <w:szCs w:val="19"/>
           <w:highlight w:val="lightGray"/>
-          <w:lang w:bidi="ar-SA"/>
+          <w:lang w:val="en-US" w:bidi="ar-SA"/>
         </w:rPr>
         <w:t xml:space="preserve"> (UserData userData </w:t>
       </w:r>
@@ -8640,7 +8431,7 @@
           <w:sz w:val="19"/>
           <w:szCs w:val="19"/>
           <w:highlight w:val="lightGray"/>
-          <w:lang w:bidi="ar-SA"/>
+          <w:lang w:val="en-US" w:bidi="ar-SA"/>
         </w:rPr>
         <w:t>in</w:t>
       </w:r>
@@ -8652,7 +8443,7 @@
           <w:sz w:val="19"/>
           <w:szCs w:val="19"/>
           <w:highlight w:val="lightGray"/>
-          <w:lang w:bidi="ar-SA"/>
+          <w:lang w:val="en-US" w:bidi="ar-SA"/>
         </w:rPr>
         <w:t xml:space="preserve"> userList)</w:t>
       </w:r>
@@ -8995,6 +8786,9 @@
       <w:bookmarkEnd w:id="37"/>
     </w:p>
     <w:p>
+      <w:pPr>
+        <w:spacing w:after="240"/>
+      </w:pPr>
       <w:r>
         <w:t xml:space="preserve">I detta </w:t>
       </w:r>
@@ -9015,6 +8809,2138 @@
       </w:r>
       <w:r>
         <w:t xml:space="preserve"> samt hur användningen av den i praktiken återspeglas i MongoDB Compass-mjukvaran vilket kan visa MongoDB-data på ett mer överskådligt vis</w:t>
+      </w:r>
+      <w:r>
+        <w:t>.</w:t>
+      </w:r>
+    </w:p>
+    <w:p>
+      <w:pPr>
+        <w:spacing w:after="240"/>
+      </w:pPr>
+      <w:r>
+        <w:t xml:space="preserve">Se </w:t>
+      </w:r>
+      <w:r>
+        <w:rPr>
+          <w:i/>
+        </w:rPr>
+        <w:t>Figur 8</w:t>
+      </w:r>
+      <w:r>
+        <w:t xml:space="preserve"> nedan: som önskat så visas först krav på lösenord vars tecken döljs vid inmatning. </w:t>
+      </w:r>
+      <w:r>
+        <w:t>Detta måste göras innan det ens går att försöka ansluta mot REST API:t.</w:t>
+      </w:r>
+      <w:r>
+        <w:t xml:space="preserve"> Nästa steg syns sedan i </w:t>
+      </w:r>
+      <w:r>
+        <w:rPr>
+          <w:i/>
+        </w:rPr>
+        <w:t xml:space="preserve">Figur 9 </w:t>
+      </w:r>
+      <w:r>
+        <w:t>nedan där användaren nu ska mata in användarnamn och lösenord med ett mellanslag som separerar dem.</w:t>
+      </w:r>
+      <w:r>
+        <w:t xml:space="preserve"> Därefter visar </w:t>
+      </w:r>
+      <w:r>
+        <w:rPr>
+          <w:i/>
+        </w:rPr>
+        <w:t xml:space="preserve">Figur10 </w:t>
+      </w:r>
+      <w:r>
+        <w:t xml:space="preserve">nedan hur </w:t>
+      </w:r>
+      <w:r>
+        <w:t>fel tillhandahålls av själva Konsolapplikationen.</w:t>
+      </w:r>
+      <w:r>
+        <w:t xml:space="preserve"> När det står </w:t>
+      </w:r>
+      <w:r>
+        <w:rPr>
+          <w:rFonts w:ascii="Courier New" w:hAnsi="Courier New" w:cs="Courier New"/>
+          <w:sz w:val="20"/>
+          <w:szCs w:val="20"/>
+        </w:rPr>
+        <w:t>[</w:t>
+      </w:r>
+      <w:r>
+        <w:rPr>
+          <w:rFonts w:ascii="Courier New" w:hAnsi="Courier New" w:cs="Courier New"/>
+          <w:sz w:val="20"/>
+          <w:szCs w:val="20"/>
+        </w:rPr>
+        <w:t>OK/</w:t>
+      </w:r>
+      <w:r>
+        <w:rPr>
+          <w:rFonts w:ascii="Courier New" w:hAnsi="Courier New" w:cs="Courier New"/>
+          <w:sz w:val="20"/>
+          <w:szCs w:val="20"/>
+        </w:rPr>
+        <w:t>FEL - FRÅN API]</w:t>
+      </w:r>
+      <w:r>
+        <w:t xml:space="preserve"> så är det</w:t>
+      </w:r>
+      <w:r>
+        <w:t xml:space="preserve"> istället</w:t>
+      </w:r>
+      <w:r>
+        <w:t xml:space="preserve"> JSON-data som tolkats och omvandlats till en sträng att skriva ut.</w:t>
+      </w:r>
+    </w:p>
+    <w:p>
+      <w:pPr>
+        <w:keepNext/>
+        <w:jc w:val="center"/>
+        <w:rPr>
+          <w:rFonts w:hint="eastAsia"/>
+        </w:rPr>
+      </w:pPr>
+      <w:r>
+        <w:rPr>
+          <w:noProof/>
+          <w:lang w:eastAsia="sv-SE" w:bidi="ar-SA"/>
+        </w:rPr>
+        <w:drawing>
+          <wp:inline distT="0" distB="0" distL="0" distR="0">
+            <wp:extent cx="4743450" cy="1438275"/>
+            <wp:effectExtent l="19050" t="0" r="0" b="0"/>
+            <wp:docPr id="4" name="Picture 1"/>
+            <wp:cNvGraphicFramePr>
+              <a:graphicFrameLocks xmlns:a="http://schemas.openxmlformats.org/drawingml/2006/main" noChangeAspect="1"/>
+            </wp:cNvGraphicFramePr>
+            <a:graphic xmlns:a="http://schemas.openxmlformats.org/drawingml/2006/main">
+              <a:graphicData uri="http://schemas.openxmlformats.org/drawingml/2006/picture">
+                <pic:pic xmlns:pic="http://schemas.openxmlformats.org/drawingml/2006/picture">
+                  <pic:nvPicPr>
+                    <pic:cNvPr id="0" name="Picture 1"/>
+                    <pic:cNvPicPr>
+                      <a:picLocks noChangeAspect="1" noChangeArrowheads="1"/>
+                    </pic:cNvPicPr>
+                  </pic:nvPicPr>
+                  <pic:blipFill>
+                    <a:blip r:embed="rId25"/>
+                    <a:srcRect/>
+                    <a:stretch>
+                      <a:fillRect/>
+                    </a:stretch>
+                  </pic:blipFill>
+                  <pic:spPr bwMode="auto">
+                    <a:xfrm>
+                      <a:off x="0" y="0"/>
+                      <a:ext cx="4743450" cy="1438275"/>
+                    </a:xfrm>
+                    <a:prstGeom prst="rect">
+                      <a:avLst/>
+                    </a:prstGeom>
+                    <a:noFill/>
+                    <a:ln w="9525">
+                      <a:noFill/>
+                      <a:miter lim="800000"/>
+                      <a:headEnd/>
+                      <a:tailEnd/>
+                    </a:ln>
+                  </pic:spPr>
+                </pic:pic>
+              </a:graphicData>
+            </a:graphic>
+          </wp:inline>
+        </w:drawing>
+      </w:r>
+    </w:p>
+    <w:p>
+      <w:pPr>
+        <w:pStyle w:val="Caption"/>
+        <w:jc w:val="center"/>
+      </w:pPr>
+      <w:r>
+        <w:rPr>
+          <w:rFonts w:hint="eastAsia"/>
+        </w:rPr>
+        <w:t xml:space="preserve">Figur </w:t>
+      </w:r>
+      <w:fldSimple w:instr=" SEQ Figur \* ARABIC ">
+        <w:r>
+          <w:rPr>
+            <w:noProof/>
+          </w:rPr>
+          <w:t>8</w:t>
+        </w:r>
+      </w:fldSimple>
+      <w:r>
+        <w:t>: Logga in i Konsolapplikationen</w:t>
+      </w:r>
+    </w:p>
+    <w:p>
+      <w:pPr>
+        <w:keepNext/>
+        <w:jc w:val="center"/>
+        <w:rPr>
+          <w:rFonts w:hint="eastAsia"/>
+        </w:rPr>
+      </w:pPr>
+      <w:r>
+        <w:rPr>
+          <w:noProof/>
+          <w:lang w:eastAsia="sv-SE" w:bidi="ar-SA"/>
+        </w:rPr>
+        <w:drawing>
+          <wp:inline distT="0" distB="0" distL="0" distR="0">
+            <wp:extent cx="4743450" cy="1438275"/>
+            <wp:effectExtent l="19050" t="0" r="0" b="0"/>
+            <wp:docPr id="8" name="Picture 4"/>
+            <wp:cNvGraphicFramePr>
+              <a:graphicFrameLocks xmlns:a="http://schemas.openxmlformats.org/drawingml/2006/main" noChangeAspect="1"/>
+            </wp:cNvGraphicFramePr>
+            <a:graphic xmlns:a="http://schemas.openxmlformats.org/drawingml/2006/main">
+              <a:graphicData uri="http://schemas.openxmlformats.org/drawingml/2006/picture">
+                <pic:pic xmlns:pic="http://schemas.openxmlformats.org/drawingml/2006/picture">
+                  <pic:nvPicPr>
+                    <pic:cNvPr id="0" name="Picture 4"/>
+                    <pic:cNvPicPr>
+                      <a:picLocks noChangeAspect="1" noChangeArrowheads="1"/>
+                    </pic:cNvPicPr>
+                  </pic:nvPicPr>
+                  <pic:blipFill>
+                    <a:blip r:embed="rId26"/>
+                    <a:srcRect/>
+                    <a:stretch>
+                      <a:fillRect/>
+                    </a:stretch>
+                  </pic:blipFill>
+                  <pic:spPr bwMode="auto">
+                    <a:xfrm>
+                      <a:off x="0" y="0"/>
+                      <a:ext cx="4743450" cy="1438275"/>
+                    </a:xfrm>
+                    <a:prstGeom prst="rect">
+                      <a:avLst/>
+                    </a:prstGeom>
+                    <a:noFill/>
+                    <a:ln w="9525">
+                      <a:noFill/>
+                      <a:miter lim="800000"/>
+                      <a:headEnd/>
+                      <a:tailEnd/>
+                    </a:ln>
+                  </pic:spPr>
+                </pic:pic>
+              </a:graphicData>
+            </a:graphic>
+          </wp:inline>
+        </w:drawing>
+      </w:r>
+    </w:p>
+    <w:p>
+      <w:pPr>
+        <w:pStyle w:val="Caption"/>
+        <w:jc w:val="center"/>
+      </w:pPr>
+      <w:r>
+        <w:rPr>
+          <w:rFonts w:hint="eastAsia"/>
+        </w:rPr>
+        <w:t xml:space="preserve">Figur </w:t>
+      </w:r>
+      <w:fldSimple w:instr=" SEQ Figur \* ARABIC ">
+        <w:r>
+          <w:rPr>
+            <w:noProof/>
+          </w:rPr>
+          <w:t>9</w:t>
+        </w:r>
+      </w:fldSimple>
+      <w:r>
+        <w:t>: Logga in mot REST API</w:t>
+      </w:r>
+    </w:p>
+    <w:p>
+      <w:pPr>
+        <w:keepNext/>
+        <w:jc w:val="center"/>
+        <w:rPr>
+          <w:rFonts w:hint="eastAsia"/>
+        </w:rPr>
+      </w:pPr>
+      <w:r>
+        <w:rPr>
+          <w:noProof/>
+          <w:lang w:eastAsia="sv-SE" w:bidi="ar-SA"/>
+        </w:rPr>
+        <w:drawing>
+          <wp:inline distT="0" distB="0" distL="0" distR="0">
+            <wp:extent cx="4895850" cy="1424419"/>
+            <wp:effectExtent l="19050" t="0" r="0" b="0"/>
+            <wp:docPr id="12" name="Picture 8"/>
+            <wp:cNvGraphicFramePr>
+              <a:graphicFrameLocks xmlns:a="http://schemas.openxmlformats.org/drawingml/2006/main" noChangeAspect="1"/>
+            </wp:cNvGraphicFramePr>
+            <a:graphic xmlns:a="http://schemas.openxmlformats.org/drawingml/2006/main">
+              <a:graphicData uri="http://schemas.openxmlformats.org/drawingml/2006/picture">
+                <pic:pic xmlns:pic="http://schemas.openxmlformats.org/drawingml/2006/picture">
+                  <pic:nvPicPr>
+                    <pic:cNvPr id="0" name="Picture 8"/>
+                    <pic:cNvPicPr>
+                      <a:picLocks noChangeAspect="1" noChangeArrowheads="1"/>
+                    </pic:cNvPicPr>
+                  </pic:nvPicPr>
+                  <pic:blipFill>
+                    <a:blip r:embed="rId27"/>
+                    <a:srcRect/>
+                    <a:stretch>
+                      <a:fillRect/>
+                    </a:stretch>
+                  </pic:blipFill>
+                  <pic:spPr bwMode="auto">
+                    <a:xfrm>
+                      <a:off x="0" y="0"/>
+                      <a:ext cx="4895850" cy="1424419"/>
+                    </a:xfrm>
+                    <a:prstGeom prst="rect">
+                      <a:avLst/>
+                    </a:prstGeom>
+                    <a:noFill/>
+                    <a:ln w="9525">
+                      <a:noFill/>
+                      <a:miter lim="800000"/>
+                      <a:headEnd/>
+                      <a:tailEnd/>
+                    </a:ln>
+                  </pic:spPr>
+                </pic:pic>
+              </a:graphicData>
+            </a:graphic>
+          </wp:inline>
+        </w:drawing>
+      </w:r>
+    </w:p>
+    <w:p>
+      <w:pPr>
+        <w:pStyle w:val="Caption"/>
+        <w:jc w:val="center"/>
+      </w:pPr>
+      <w:r>
+        <w:rPr>
+          <w:rFonts w:hint="eastAsia"/>
+        </w:rPr>
+        <w:t xml:space="preserve">Figur </w:t>
+      </w:r>
+      <w:fldSimple w:instr=" SEQ Figur \* ARABIC ">
+        <w:r>
+          <w:rPr>
+            <w:noProof/>
+          </w:rPr>
+          <w:t>10</w:t>
+        </w:r>
+      </w:fldSimple>
+      <w:r>
+        <w:t>: Inkorrekt inloggning #1</w:t>
+      </w:r>
+    </w:p>
+    <w:p>
+      <w:pPr>
+        <w:spacing w:after="240"/>
+      </w:pPr>
+      <w:r>
+        <w:t xml:space="preserve">På nästa sida i </w:t>
+      </w:r>
+      <w:r>
+        <w:rPr>
+          <w:i/>
+        </w:rPr>
+        <w:t xml:space="preserve">Figur 11 </w:t>
+      </w:r>
+      <w:r>
+        <w:t xml:space="preserve">visas kommandot </w:t>
+      </w:r>
+      <w:r>
+        <w:rPr>
+          <w:rFonts w:ascii="Courier New" w:hAnsi="Courier New" w:cs="Courier New"/>
+          <w:sz w:val="20"/>
+          <w:szCs w:val="20"/>
+        </w:rPr>
+        <w:t>sysadmin superadmin1337</w:t>
+      </w:r>
+      <w:r>
+        <w:t xml:space="preserve"> vilket </w:t>
+      </w:r>
+      <w:r>
+        <w:lastRenderedPageBreak/>
+        <w:t xml:space="preserve">med flit är felaktiga uppgifter (lösenordet är </w:t>
+      </w:r>
+      <w:r>
+        <w:rPr>
+          <w:rFonts w:ascii="Courier New" w:hAnsi="Courier New" w:cs="Courier New"/>
+          <w:sz w:val="20"/>
+          <w:szCs w:val="20"/>
+        </w:rPr>
+        <w:t>superAdmin1337</w:t>
+      </w:r>
+      <w:r>
+        <w:t>)</w:t>
+      </w:r>
+      <w:r>
+        <w:t xml:space="preserve"> så endast ett litet </w:t>
+      </w:r>
+      <w:r>
+        <w:rPr>
+          <w:rFonts w:ascii="Courier New" w:hAnsi="Courier New" w:cs="Courier New"/>
+          <w:sz w:val="20"/>
+          <w:szCs w:val="20"/>
+        </w:rPr>
+        <w:t>a</w:t>
+      </w:r>
+      <w:r>
+        <w:t xml:space="preserve"> ska bli ett stort </w:t>
+      </w:r>
+      <w:r>
+        <w:rPr>
+          <w:rFonts w:ascii="Courier New" w:hAnsi="Courier New" w:cs="Courier New"/>
+          <w:sz w:val="20"/>
+          <w:szCs w:val="20"/>
+        </w:rPr>
+        <w:t>A</w:t>
+      </w:r>
+      <w:r>
+        <w:t xml:space="preserve"> så är det korrekt.</w:t>
+      </w:r>
+      <w:r>
+        <w:t xml:space="preserve"> Notera hur det inte står </w:t>
+      </w:r>
+      <w:r>
+        <w:rPr>
+          <w:rFonts w:ascii="Courier New" w:hAnsi="Courier New" w:cs="Courier New"/>
+          <w:sz w:val="20"/>
+          <w:szCs w:val="20"/>
+        </w:rPr>
+        <w:t>[FEL - FRÅN API]</w:t>
+      </w:r>
+      <w:r>
+        <w:t xml:space="preserve"> och det är för att det är Konsolapplikationen som har inbakat </w:t>
+      </w:r>
+      <w:r>
+        <w:t>felmeddelande som visas då den bara inväntar på relevant HTTP-statuskod.</w:t>
+      </w:r>
+    </w:p>
+    <w:p>
+      <w:pPr>
+        <w:keepNext/>
+        <w:jc w:val="center"/>
+        <w:rPr>
+          <w:rFonts w:hint="eastAsia"/>
+        </w:rPr>
+      </w:pPr>
+      <w:r>
+        <w:rPr>
+          <w:rFonts w:hint="eastAsia"/>
+          <w:noProof/>
+          <w:lang w:eastAsia="sv-SE" w:bidi="ar-SA"/>
+        </w:rPr>
+        <w:drawing>
+          <wp:inline distT="0" distB="0" distL="0" distR="0">
+            <wp:extent cx="4200525" cy="1562100"/>
+            <wp:effectExtent l="19050" t="0" r="9525" b="0"/>
+            <wp:docPr id="14" name="Picture 14"/>
+            <wp:cNvGraphicFramePr>
+              <a:graphicFrameLocks xmlns:a="http://schemas.openxmlformats.org/drawingml/2006/main" noChangeAspect="1"/>
+            </wp:cNvGraphicFramePr>
+            <a:graphic xmlns:a="http://schemas.openxmlformats.org/drawingml/2006/main">
+              <a:graphicData uri="http://schemas.openxmlformats.org/drawingml/2006/picture">
+                <pic:pic xmlns:pic="http://schemas.openxmlformats.org/drawingml/2006/picture">
+                  <pic:nvPicPr>
+                    <pic:cNvPr id="0" name="Picture 14"/>
+                    <pic:cNvPicPr>
+                      <a:picLocks noChangeAspect="1" noChangeArrowheads="1"/>
+                    </pic:cNvPicPr>
+                  </pic:nvPicPr>
+                  <pic:blipFill>
+                    <a:blip r:embed="rId28"/>
+                    <a:srcRect/>
+                    <a:stretch>
+                      <a:fillRect/>
+                    </a:stretch>
+                  </pic:blipFill>
+                  <pic:spPr bwMode="auto">
+                    <a:xfrm>
+                      <a:off x="0" y="0"/>
+                      <a:ext cx="4200525" cy="1562100"/>
+                    </a:xfrm>
+                    <a:prstGeom prst="rect">
+                      <a:avLst/>
+                    </a:prstGeom>
+                    <a:noFill/>
+                    <a:ln w="9525">
+                      <a:noFill/>
+                      <a:miter lim="800000"/>
+                      <a:headEnd/>
+                      <a:tailEnd/>
+                    </a:ln>
+                  </pic:spPr>
+                </pic:pic>
+              </a:graphicData>
+            </a:graphic>
+          </wp:inline>
+        </w:drawing>
+      </w:r>
+    </w:p>
+    <w:p>
+      <w:pPr>
+        <w:pStyle w:val="Caption"/>
+        <w:jc w:val="center"/>
+      </w:pPr>
+      <w:r>
+        <w:rPr>
+          <w:rFonts w:hint="eastAsia"/>
+        </w:rPr>
+        <w:t xml:space="preserve">Figur </w:t>
+      </w:r>
+      <w:fldSimple w:instr=" SEQ Figur \* ARABIC ">
+        <w:r>
+          <w:rPr>
+            <w:noProof/>
+          </w:rPr>
+          <w:t>11</w:t>
+        </w:r>
+      </w:fldSimple>
+      <w:r>
+        <w:t>: Inkorrekt inloggning #2</w:t>
+      </w:r>
+    </w:p>
+    <w:p>
+      <w:r>
+        <w:t xml:space="preserve">I </w:t>
+      </w:r>
+      <w:r>
+        <w:rPr>
+          <w:i/>
+        </w:rPr>
+        <w:t>Figur 12</w:t>
+      </w:r>
+      <w:r>
+        <w:t xml:space="preserve"> nedan så går det att se att sysadmin är den med flest roller (</w:t>
+      </w:r>
+      <w:r>
+        <w:rPr>
+          <w:rFonts w:ascii="Courier New" w:hAnsi="Courier New" w:cs="Courier New"/>
+          <w:sz w:val="20"/>
+          <w:szCs w:val="20"/>
+        </w:rPr>
+        <w:t>roles: Array (12)</w:t>
+      </w:r>
+      <w:r>
+        <w:t xml:space="preserve">) </w:t>
+      </w:r>
+      <w:r>
+        <w:t>vilket betyder att endast denna användare kan göra allt i databasen vilket inkluderar all form av systemadministrering av övriga användare.</w:t>
+      </w:r>
+      <w:r>
+        <w:t xml:space="preserve"> I </w:t>
+      </w:r>
+      <w:r>
+        <w:rPr>
+          <w:i/>
+        </w:rPr>
+        <w:t xml:space="preserve">Figur 13 </w:t>
+      </w:r>
+      <w:r>
+        <w:t>visas till sist hur det ser ut vid lyckad inloggning.</w:t>
+      </w:r>
+      <w:r>
+        <w:t xml:space="preserve"> Observera att bredden för Konsolapplikationen som standard egentligen är </w:t>
+      </w:r>
+      <w:r>
+        <w:rPr>
+          <w:rFonts w:ascii="Cascadia Mono" w:hAnsi="Cascadia Mono" w:cs="Cascadia Mono"/>
+          <w:color w:val="000000"/>
+          <w:kern w:val="0"/>
+          <w:sz w:val="19"/>
+          <w:szCs w:val="19"/>
+          <w:highlight w:val="lightGray"/>
+          <w:lang w:bidi="ar-SA"/>
+        </w:rPr>
+        <w:t>Console.WindowWidth = 230;</w:t>
+      </w:r>
+      <w:r>
+        <w:rPr>
+          <w:rFonts w:ascii="Cascadia Mono" w:hAnsi="Cascadia Mono" w:cs="Cascadia Mono"/>
+          <w:color w:val="000000"/>
+          <w:kern w:val="0"/>
+          <w:sz w:val="19"/>
+          <w:szCs w:val="19"/>
+          <w:lang w:bidi="ar-SA"/>
+        </w:rPr>
+        <w:t xml:space="preserve"> </w:t>
+      </w:r>
+      <w:r>
+        <w:t xml:space="preserve">för att kunna fullständig information för kommandona </w:t>
+      </w:r>
+      <w:r>
+        <w:rPr>
+          <w:rFonts w:ascii="Courier New" w:hAnsi="Courier New" w:cs="Courier New"/>
+          <w:sz w:val="20"/>
+          <w:szCs w:val="20"/>
+        </w:rPr>
+        <w:t>showallusers</w:t>
+      </w:r>
+      <w:r>
+        <w:t xml:space="preserve"> och </w:t>
+      </w:r>
+      <w:r>
+        <w:rPr>
+          <w:rFonts w:ascii="Courier New" w:hAnsi="Courier New" w:cs="Courier New"/>
+          <w:sz w:val="20"/>
+          <w:szCs w:val="20"/>
+        </w:rPr>
+        <w:t>showuser &lt;username||useremail&gt;</w:t>
+      </w:r>
+      <w:r>
+        <w:t>.</w:t>
+      </w:r>
+    </w:p>
+    <w:p>
+      <w:pPr>
+        <w:jc w:val="center"/>
+      </w:pPr>
+    </w:p>
+    <w:p>
+      <w:pPr>
+        <w:keepNext/>
+        <w:jc w:val="center"/>
+        <w:rPr>
+          <w:rFonts w:hint="eastAsia"/>
+        </w:rPr>
+      </w:pPr>
+      <w:r>
+        <w:rPr>
+          <w:noProof/>
+          <w:lang w:eastAsia="sv-SE" w:bidi="ar-SA"/>
+        </w:rPr>
+        <w:drawing>
+          <wp:inline distT="0" distB="0" distL="0" distR="0">
+            <wp:extent cx="3457575" cy="1971675"/>
+            <wp:effectExtent l="19050" t="0" r="9525" b="0"/>
+            <wp:docPr id="10" name="Picture 7"/>
+            <wp:cNvGraphicFramePr>
+              <a:graphicFrameLocks xmlns:a="http://schemas.openxmlformats.org/drawingml/2006/main" noChangeAspect="1"/>
+            </wp:cNvGraphicFramePr>
+            <a:graphic xmlns:a="http://schemas.openxmlformats.org/drawingml/2006/main">
+              <a:graphicData uri="http://schemas.openxmlformats.org/drawingml/2006/picture">
+                <pic:pic xmlns:pic="http://schemas.openxmlformats.org/drawingml/2006/picture">
+                  <pic:nvPicPr>
+                    <pic:cNvPr id="0" name="Picture 7"/>
+                    <pic:cNvPicPr>
+                      <a:picLocks noChangeAspect="1" noChangeArrowheads="1"/>
+                    </pic:cNvPicPr>
+                  </pic:nvPicPr>
+                  <pic:blipFill>
+                    <a:blip r:embed="rId29"/>
+                    <a:srcRect/>
+                    <a:stretch>
+                      <a:fillRect/>
+                    </a:stretch>
+                  </pic:blipFill>
+                  <pic:spPr bwMode="auto">
+                    <a:xfrm>
+                      <a:off x="0" y="0"/>
+                      <a:ext cx="3457575" cy="1971675"/>
+                    </a:xfrm>
+                    <a:prstGeom prst="rect">
+                      <a:avLst/>
+                    </a:prstGeom>
+                    <a:noFill/>
+                    <a:ln w="9525">
+                      <a:noFill/>
+                      <a:miter lim="800000"/>
+                      <a:headEnd/>
+                      <a:tailEnd/>
+                    </a:ln>
+                  </pic:spPr>
+                </pic:pic>
+              </a:graphicData>
+            </a:graphic>
+          </wp:inline>
+        </w:drawing>
+      </w:r>
+    </w:p>
+    <w:p>
+      <w:pPr>
+        <w:pStyle w:val="Caption"/>
+        <w:jc w:val="center"/>
+      </w:pPr>
+      <w:r>
+        <w:rPr>
+          <w:rFonts w:hint="eastAsia"/>
+        </w:rPr>
+        <w:t xml:space="preserve">Figur </w:t>
+      </w:r>
+      <w:fldSimple w:instr=" SEQ Figur \* ARABIC ">
+        <w:r>
+          <w:rPr>
+            <w:noProof/>
+          </w:rPr>
+          <w:t>12</w:t>
+        </w:r>
+      </w:fldSimple>
+      <w:r>
+        <w:t>: Systemadministratören</w:t>
+      </w:r>
+      <w:r>
+        <w:t xml:space="preserve"> ("</w:t>
+      </w:r>
+      <w:r>
+        <w:rPr>
+          <w:rFonts w:ascii="Courier New" w:hAnsi="Courier New" w:cs="Courier New"/>
+          <w:sz w:val="20"/>
+          <w:szCs w:val="20"/>
+        </w:rPr>
+        <w:t>sysadmin</w:t>
+      </w:r>
+      <w:r>
+        <w:t>")</w:t>
+      </w:r>
+      <w:r>
+        <w:t xml:space="preserve"> i MongoDB</w:t>
+      </w:r>
+    </w:p>
+    <w:p>
+      <w:pPr>
+        <w:keepNext/>
+        <w:jc w:val="center"/>
+        <w:rPr>
+          <w:rFonts w:hint="eastAsia"/>
+        </w:rPr>
+      </w:pPr>
+      <w:r>
+        <w:rPr>
+          <w:noProof/>
+          <w:lang w:eastAsia="sv-SE" w:bidi="ar-SA"/>
+        </w:rPr>
+        <w:drawing>
+          <wp:inline distT="0" distB="0" distL="0" distR="0">
+            <wp:extent cx="4895850" cy="1109726"/>
+            <wp:effectExtent l="19050" t="0" r="0" b="0"/>
+            <wp:docPr id="17" name="Picture 17"/>
+            <wp:cNvGraphicFramePr>
+              <a:graphicFrameLocks xmlns:a="http://schemas.openxmlformats.org/drawingml/2006/main" noChangeAspect="1"/>
+            </wp:cNvGraphicFramePr>
+            <a:graphic xmlns:a="http://schemas.openxmlformats.org/drawingml/2006/main">
+              <a:graphicData uri="http://schemas.openxmlformats.org/drawingml/2006/picture">
+                <pic:pic xmlns:pic="http://schemas.openxmlformats.org/drawingml/2006/picture">
+                  <pic:nvPicPr>
+                    <pic:cNvPr id="0" name="Picture 17"/>
+                    <pic:cNvPicPr>
+                      <a:picLocks noChangeAspect="1" noChangeArrowheads="1"/>
+                    </pic:cNvPicPr>
+                  </pic:nvPicPr>
+                  <pic:blipFill>
+                    <a:blip r:embed="rId30"/>
+                    <a:srcRect/>
+                    <a:stretch>
+                      <a:fillRect/>
+                    </a:stretch>
+                  </pic:blipFill>
+                  <pic:spPr bwMode="auto">
+                    <a:xfrm>
+                      <a:off x="0" y="0"/>
+                      <a:ext cx="4895850" cy="1109726"/>
+                    </a:xfrm>
+                    <a:prstGeom prst="rect">
+                      <a:avLst/>
+                    </a:prstGeom>
+                    <a:noFill/>
+                    <a:ln w="9525">
+                      <a:noFill/>
+                      <a:miter lim="800000"/>
+                      <a:headEnd/>
+                      <a:tailEnd/>
+                    </a:ln>
+                  </pic:spPr>
+                </pic:pic>
+              </a:graphicData>
+            </a:graphic>
+          </wp:inline>
+        </w:drawing>
+      </w:r>
+    </w:p>
+    <w:p>
+      <w:pPr>
+        <w:pStyle w:val="Caption"/>
+        <w:jc w:val="center"/>
+      </w:pPr>
+      <w:r>
+        <w:rPr>
+          <w:rFonts w:hint="eastAsia"/>
+        </w:rPr>
+        <w:t xml:space="preserve">Figur </w:t>
+      </w:r>
+      <w:fldSimple w:instr=" SEQ Figur \* ARABIC ">
+        <w:r>
+          <w:rPr>
+            <w:noProof/>
+          </w:rPr>
+          <w:t>13</w:t>
+        </w:r>
+      </w:fldSimple>
+      <w:r>
+        <w:t>: Lyckad inloggning mot REST API</w:t>
+      </w:r>
+    </w:p>
+    <w:p>
+      <w:r>
+        <w:t xml:space="preserve">Nu är det bara att skriva </w:t>
+      </w:r>
+      <w:r>
+        <w:rPr>
+          <w:rFonts w:ascii="Courier New" w:hAnsi="Courier New" w:cs="Courier New"/>
+          <w:sz w:val="20"/>
+          <w:szCs w:val="20"/>
+        </w:rPr>
+        <w:t>help</w:t>
+      </w:r>
+      <w:r>
+        <w:t xml:space="preserve"> som första kommando för att få </w:t>
+      </w:r>
+      <w:r>
+        <w:t>en lista över alla tillgängliga kommandon, exempel på dem och vad de gör för något.</w:t>
+      </w:r>
+    </w:p>
+    <w:p>
+      <w:pPr>
+        <w:keepNext/>
+        <w:jc w:val="center"/>
+        <w:rPr>
+          <w:rFonts w:hint="eastAsia"/>
+        </w:rPr>
+      </w:pPr>
+      <w:r>
+        <w:rPr>
+          <w:noProof/>
+          <w:lang w:eastAsia="sv-SE" w:bidi="ar-SA"/>
+        </w:rPr>
+        <w:lastRenderedPageBreak/>
+        <w:drawing>
+          <wp:inline distT="0" distB="0" distL="0" distR="0">
+            <wp:extent cx="4895850" cy="1418054"/>
+            <wp:effectExtent l="19050" t="0" r="0" b="0"/>
+            <wp:docPr id="20" name="Picture 20"/>
+            <wp:cNvGraphicFramePr>
+              <a:graphicFrameLocks xmlns:a="http://schemas.openxmlformats.org/drawingml/2006/main" noChangeAspect="1"/>
+            </wp:cNvGraphicFramePr>
+            <a:graphic xmlns:a="http://schemas.openxmlformats.org/drawingml/2006/main">
+              <a:graphicData uri="http://schemas.openxmlformats.org/drawingml/2006/picture">
+                <pic:pic xmlns:pic="http://schemas.openxmlformats.org/drawingml/2006/picture">
+                  <pic:nvPicPr>
+                    <pic:cNvPr id="0" name="Picture 20"/>
+                    <pic:cNvPicPr>
+                      <a:picLocks noChangeAspect="1" noChangeArrowheads="1"/>
+                    </pic:cNvPicPr>
+                  </pic:nvPicPr>
+                  <pic:blipFill>
+                    <a:blip r:embed="rId31"/>
+                    <a:srcRect/>
+                    <a:stretch>
+                      <a:fillRect/>
+                    </a:stretch>
+                  </pic:blipFill>
+                  <pic:spPr bwMode="auto">
+                    <a:xfrm>
+                      <a:off x="0" y="0"/>
+                      <a:ext cx="4895850" cy="1418054"/>
+                    </a:xfrm>
+                    <a:prstGeom prst="rect">
+                      <a:avLst/>
+                    </a:prstGeom>
+                    <a:noFill/>
+                    <a:ln w="9525">
+                      <a:noFill/>
+                      <a:miter lim="800000"/>
+                      <a:headEnd/>
+                      <a:tailEnd/>
+                    </a:ln>
+                  </pic:spPr>
+                </pic:pic>
+              </a:graphicData>
+            </a:graphic>
+          </wp:inline>
+        </w:drawing>
+      </w:r>
+    </w:p>
+    <w:p>
+      <w:pPr>
+        <w:pStyle w:val="Caption"/>
+        <w:jc w:val="center"/>
+      </w:pPr>
+      <w:r>
+        <w:rPr>
+          <w:rFonts w:hint="eastAsia"/>
+        </w:rPr>
+        <w:t xml:space="preserve">Figur </w:t>
+      </w:r>
+      <w:fldSimple w:instr=" SEQ Figur \* ARABIC ">
+        <w:r>
+          <w:rPr>
+            <w:noProof/>
+          </w:rPr>
+          <w:t>14</w:t>
+        </w:r>
+      </w:fldSimple>
+      <w:r>
+        <w:t>: Vid otillåtna HTTP-anrop</w:t>
+      </w:r>
+    </w:p>
+    <w:p>
+      <w:pPr>
+        <w:pStyle w:val="Caption"/>
+        <w:rPr>
+          <w:i w:val="0"/>
+        </w:rPr>
+      </w:pPr>
+      <w:r>
+        <w:rPr>
+          <w:i w:val="0"/>
+        </w:rPr>
+        <w:t xml:space="preserve">I </w:t>
+      </w:r>
+      <w:r>
+        <w:t>Figur 14</w:t>
+      </w:r>
+      <w:r>
+        <w:rPr>
+          <w:i w:val="0"/>
+        </w:rPr>
+        <w:t xml:space="preserve"> ovan visas dock först ett exempel på två saker: 1) när du får felmeddelande som kommer från REST API:t vilket visas som sagt var i </w:t>
+      </w:r>
+      <w:r>
+        <w:rPr>
+          <w:rFonts w:ascii="Courier New" w:hAnsi="Courier New" w:cs="Courier New"/>
+          <w:i w:val="0"/>
+          <w:sz w:val="20"/>
+          <w:szCs w:val="20"/>
+        </w:rPr>
+        <w:t>[FEL - FRÅN API]</w:t>
+      </w:r>
+      <w:r>
+        <w:rPr>
+          <w:i w:val="0"/>
+        </w:rPr>
+        <w:t xml:space="preserve"> och, 2) när du försöker göra CRUD som involverar själva </w:t>
+      </w:r>
+      <w:r>
+        <w:rPr>
+          <w:rFonts w:ascii="Courier New" w:hAnsi="Courier New" w:cs="Courier New"/>
+          <w:i w:val="0"/>
+          <w:sz w:val="20"/>
+          <w:szCs w:val="20"/>
+        </w:rPr>
+        <w:t>sysadmin</w:t>
+      </w:r>
+      <w:r>
+        <w:rPr>
+          <w:i w:val="0"/>
+        </w:rPr>
+        <w:t xml:space="preserve"> själv vilket aldrig är tillåtet.</w:t>
+      </w:r>
+      <w:r>
+        <w:rPr>
+          <w:i w:val="0"/>
+        </w:rPr>
+        <w:t xml:space="preserve"> Det syns även </w:t>
+      </w:r>
+      <w:r>
+        <w:rPr>
+          <w:rFonts w:ascii="Courier New" w:hAnsi="Courier New" w:cs="Courier New"/>
+          <w:i w:val="0"/>
+          <w:sz w:val="20"/>
+          <w:szCs w:val="20"/>
+        </w:rPr>
+        <w:t>[OK]</w:t>
+      </w:r>
+      <w:r>
+        <w:rPr>
+          <w:i w:val="0"/>
+        </w:rPr>
+        <w:t xml:space="preserve"> som alltid visas när kommandot har validerats och vad som körs och mot vilket URI.</w:t>
+      </w:r>
+    </w:p>
+    <w:p>
+      <w:pPr>
+        <w:keepNext/>
+        <w:jc w:val="center"/>
+        <w:rPr>
+          <w:rFonts w:hint="eastAsia"/>
+        </w:rPr>
+      </w:pPr>
+      <w:r>
+        <w:rPr>
+          <w:noProof/>
+          <w:lang w:eastAsia="sv-SE" w:bidi="ar-SA"/>
+        </w:rPr>
+        <w:drawing>
+          <wp:inline distT="0" distB="0" distL="0" distR="0">
+            <wp:extent cx="3105150" cy="2114550"/>
+            <wp:effectExtent l="19050" t="0" r="0" b="0"/>
+            <wp:docPr id="23" name="Picture 23"/>
+            <wp:cNvGraphicFramePr>
+              <a:graphicFrameLocks xmlns:a="http://schemas.openxmlformats.org/drawingml/2006/main" noChangeAspect="1"/>
+            </wp:cNvGraphicFramePr>
+            <a:graphic xmlns:a="http://schemas.openxmlformats.org/drawingml/2006/main">
+              <a:graphicData uri="http://schemas.openxmlformats.org/drawingml/2006/picture">
+                <pic:pic xmlns:pic="http://schemas.openxmlformats.org/drawingml/2006/picture">
+                  <pic:nvPicPr>
+                    <pic:cNvPr id="0" name="Picture 23"/>
+                    <pic:cNvPicPr>
+                      <a:picLocks noChangeAspect="1" noChangeArrowheads="1"/>
+                    </pic:cNvPicPr>
+                  </pic:nvPicPr>
+                  <pic:blipFill>
+                    <a:blip r:embed="rId32"/>
+                    <a:srcRect/>
+                    <a:stretch>
+                      <a:fillRect/>
+                    </a:stretch>
+                  </pic:blipFill>
+                  <pic:spPr bwMode="auto">
+                    <a:xfrm>
+                      <a:off x="0" y="0"/>
+                      <a:ext cx="3105150" cy="2114550"/>
+                    </a:xfrm>
+                    <a:prstGeom prst="rect">
+                      <a:avLst/>
+                    </a:prstGeom>
+                    <a:noFill/>
+                    <a:ln w="9525">
+                      <a:noFill/>
+                      <a:miter lim="800000"/>
+                      <a:headEnd/>
+                      <a:tailEnd/>
+                    </a:ln>
+                  </pic:spPr>
+                </pic:pic>
+              </a:graphicData>
+            </a:graphic>
+          </wp:inline>
+        </w:drawing>
+      </w:r>
+    </w:p>
+    <w:p>
+      <w:pPr>
+        <w:pStyle w:val="Caption"/>
+        <w:jc w:val="center"/>
+      </w:pPr>
+      <w:r>
+        <w:rPr>
+          <w:rFonts w:hint="eastAsia"/>
+        </w:rPr>
+        <w:t xml:space="preserve">Figur </w:t>
+      </w:r>
+      <w:fldSimple w:instr=" SEQ Figur \* ARABIC ">
+        <w:r>
+          <w:rPr>
+            <w:noProof/>
+          </w:rPr>
+          <w:t>15</w:t>
+        </w:r>
+      </w:fldSimple>
+      <w:r>
+        <w:t>: Användare i MongoDB</w:t>
+      </w:r>
+    </w:p>
+    <w:p>
+      <w:pPr>
+        <w:jc w:val="center"/>
+      </w:pPr>
+      <w:r>
+        <w:rPr>
+          <w:noProof/>
+          <w:lang w:eastAsia="sv-SE" w:bidi="ar-SA"/>
+        </w:rPr>
+        <w:drawing>
+          <wp:anchor distT="0" distB="0" distL="114300" distR="114300" simplePos="0" relativeHeight="251662336" behindDoc="1" locked="0" layoutInCell="1" allowOverlap="1">
+            <wp:simplePos x="0" y="0"/>
+            <wp:positionH relativeFrom="column">
+              <wp:posOffset>-1332230</wp:posOffset>
+            </wp:positionH>
+            <wp:positionV relativeFrom="paragraph">
+              <wp:posOffset>23495</wp:posOffset>
+            </wp:positionV>
+            <wp:extent cx="7562850" cy="2609850"/>
+            <wp:effectExtent l="19050" t="0" r="0" b="0"/>
+            <wp:wrapNone/>
+            <wp:docPr id="24" name="Picture 24"/>
+            <wp:cNvGraphicFramePr>
+              <a:graphicFrameLocks xmlns:a="http://schemas.openxmlformats.org/drawingml/2006/main" noChangeAspect="1"/>
+            </wp:cNvGraphicFramePr>
+            <a:graphic xmlns:a="http://schemas.openxmlformats.org/drawingml/2006/main">
+              <a:graphicData uri="http://schemas.openxmlformats.org/drawingml/2006/picture">
+                <pic:pic xmlns:pic="http://schemas.openxmlformats.org/drawingml/2006/picture">
+                  <pic:nvPicPr>
+                    <pic:cNvPr id="0" name="Picture 24"/>
+                    <pic:cNvPicPr>
+                      <a:picLocks noChangeAspect="1" noChangeArrowheads="1"/>
+                    </pic:cNvPicPr>
+                  </pic:nvPicPr>
+                  <pic:blipFill>
+                    <a:blip r:embed="rId33"/>
+                    <a:srcRect/>
+                    <a:stretch>
+                      <a:fillRect/>
+                    </a:stretch>
+                  </pic:blipFill>
+                  <pic:spPr bwMode="auto">
+                    <a:xfrm>
+                      <a:off x="0" y="0"/>
+                      <a:ext cx="7562850" cy="2609850"/>
+                    </a:xfrm>
+                    <a:prstGeom prst="rect">
+                      <a:avLst/>
+                    </a:prstGeom>
+                    <a:noFill/>
+                    <a:ln w="9525">
+                      <a:noFill/>
+                      <a:miter lim="800000"/>
+                      <a:headEnd/>
+                      <a:tailEnd/>
+                    </a:ln>
+                  </pic:spPr>
+                </pic:pic>
+              </a:graphicData>
+            </a:graphic>
+          </wp:anchor>
+        </w:drawing>
+      </w:r>
+    </w:p>
+    <w:p>
+      <w:pPr>
+        <w:jc w:val="center"/>
+      </w:pPr>
+    </w:p>
+    <w:p>
+      <w:pPr>
+        <w:jc w:val="center"/>
+      </w:pPr>
+    </w:p>
+    <w:p>
+      <w:pPr>
+        <w:jc w:val="center"/>
+      </w:pPr>
+    </w:p>
+    <w:p>
+      <w:pPr>
+        <w:jc w:val="center"/>
+      </w:pPr>
+    </w:p>
+    <w:p>
+      <w:pPr>
+        <w:jc w:val="center"/>
+      </w:pPr>
+    </w:p>
+    <w:p>
+      <w:pPr>
+        <w:jc w:val="center"/>
+      </w:pPr>
+    </w:p>
+    <w:p>
+      <w:pPr>
+        <w:jc w:val="center"/>
+      </w:pPr>
+    </w:p>
+    <w:p>
+      <w:pPr>
+        <w:jc w:val="center"/>
+      </w:pPr>
+    </w:p>
+    <w:p>
+      <w:pPr>
+        <w:jc w:val="center"/>
+      </w:pPr>
+    </w:p>
+    <w:p>
+      <w:pPr>
+        <w:jc w:val="center"/>
+      </w:pPr>
+    </w:p>
+    <w:p>
+      <w:pPr>
+        <w:jc w:val="center"/>
+      </w:pPr>
+    </w:p>
+    <w:p>
+      <w:pPr>
+        <w:jc w:val="center"/>
+      </w:pPr>
+    </w:p>
+    <w:p>
+      <w:pPr>
+        <w:jc w:val="center"/>
+      </w:pPr>
+    </w:p>
+    <w:p>
+      <w:pPr>
+        <w:jc w:val="center"/>
+      </w:pPr>
+      <w:r>
+        <w:rPr>
+          <w:noProof/>
+        </w:rPr>
+        <w:pict>
+          <v:shape id="_x0000_s1028" type="#_x0000_t202" style="position:absolute;left:0;text-align:left;margin-left:67.6pt;margin-top:10.4pt;width:253.5pt;height:19.5pt;z-index:251664384" stroked="f">
+            <v:textbox inset="0,0,0,0">
+              <w:txbxContent>
+                <w:p>
+                  <w:pPr>
+                    <w:pStyle w:val="Caption"/>
+                    <w:rPr>
+                      <w:rFonts w:eastAsia="Arial Unicode MS"/>
+                      <w:noProof/>
+                    </w:rPr>
+                  </w:pPr>
+                  <w:r>
+                    <w:rPr>
+                      <w:rFonts w:hint="eastAsia"/>
+                    </w:rPr>
+                    <w:t xml:space="preserve">Figur </w:t>
+                  </w:r>
+                  <w:fldSimple w:instr=" SEQ Figur \* ARABIC ">
+                    <w:r>
+                      <w:rPr>
+                        <w:noProof/>
+                      </w:rPr>
+                      <w:t>16</w:t>
+                    </w:r>
+                  </w:fldSimple>
+                  <w:r>
+                    <w:t>: Samma användare i Konsolapplikationen</w:t>
+                  </w:r>
+                </w:p>
+              </w:txbxContent>
+            </v:textbox>
+          </v:shape>
+        </w:pict>
+      </w:r>
+    </w:p>
+    <w:p>
+      <w:pPr>
+        <w:jc w:val="center"/>
+      </w:pPr>
+    </w:p>
+    <w:p>
+      <w:pPr>
+        <w:jc w:val="center"/>
+      </w:pPr>
+    </w:p>
+    <w:p>
+      <w:r>
+        <w:t xml:space="preserve">I Figur 15 &amp; Figur 16 ovanför här så visas först en användare som sedan visas med hjälp av kommandot </w:t>
+      </w:r>
+      <w:r>
+        <w:rPr>
+          <w:rFonts w:ascii="Courier New" w:hAnsi="Courier New" w:cs="Courier New"/>
+          <w:sz w:val="20"/>
+          <w:szCs w:val="20"/>
+        </w:rPr>
+        <w:t>showuser username</w:t>
+      </w:r>
+      <w:r>
+        <w:t>.</w:t>
+      </w:r>
+      <w:r>
+        <w:t xml:space="preserve"> Se nu även "ROLLER:".</w:t>
+      </w:r>
+    </w:p>
+    <w:p>
+      <w:r>
+        <w:lastRenderedPageBreak/>
+        <w:t xml:space="preserve">Under "ROLLER:" i </w:t>
+      </w:r>
+      <w:r>
+        <w:rPr>
+          <w:i/>
+        </w:rPr>
+        <w:t>Figur 16</w:t>
+      </w:r>
+      <w:r>
+        <w:t xml:space="preserve"> på föregående sida framgår det att användaren endast har tillstånd att visa bilder och visa komponenter och inom deras parenteser är då </w:t>
+      </w:r>
+      <w:r>
+        <w:t>vad som ska anges för att kunna radera en av dessa roller/behörigheter.</w:t>
+      </w:r>
+    </w:p>
+    <w:p>
+      <w:r>
+        <w:rPr>
+          <w:noProof/>
+          <w:lang w:eastAsia="sv-SE" w:bidi="ar-SA"/>
+        </w:rPr>
+        <w:drawing>
+          <wp:anchor distT="0" distB="0" distL="114300" distR="114300" simplePos="0" relativeHeight="251665408" behindDoc="1" locked="0" layoutInCell="1" allowOverlap="1">
+            <wp:simplePos x="0" y="0"/>
+            <wp:positionH relativeFrom="column">
+              <wp:posOffset>-1332230</wp:posOffset>
+            </wp:positionH>
+            <wp:positionV relativeFrom="paragraph">
+              <wp:posOffset>43179</wp:posOffset>
+            </wp:positionV>
+            <wp:extent cx="7562850" cy="1971675"/>
+            <wp:effectExtent l="19050" t="0" r="0" b="0"/>
+            <wp:wrapNone/>
+            <wp:docPr id="27" name="Picture 27"/>
+            <wp:cNvGraphicFramePr>
+              <a:graphicFrameLocks xmlns:a="http://schemas.openxmlformats.org/drawingml/2006/main" noChangeAspect="1"/>
+            </wp:cNvGraphicFramePr>
+            <a:graphic xmlns:a="http://schemas.openxmlformats.org/drawingml/2006/main">
+              <a:graphicData uri="http://schemas.openxmlformats.org/drawingml/2006/picture">
+                <pic:pic xmlns:pic="http://schemas.openxmlformats.org/drawingml/2006/picture">
+                  <pic:nvPicPr>
+                    <pic:cNvPr id="0" name="Picture 27"/>
+                    <pic:cNvPicPr>
+                      <a:picLocks noChangeAspect="1" noChangeArrowheads="1"/>
+                    </pic:cNvPicPr>
+                  </pic:nvPicPr>
+                  <pic:blipFill>
+                    <a:blip r:embed="rId34"/>
+                    <a:srcRect/>
+                    <a:stretch>
+                      <a:fillRect/>
+                    </a:stretch>
+                  </pic:blipFill>
+                  <pic:spPr bwMode="auto">
+                    <a:xfrm>
+                      <a:off x="0" y="0"/>
+                      <a:ext cx="7562850" cy="1971675"/>
+                    </a:xfrm>
+                    <a:prstGeom prst="rect">
+                      <a:avLst/>
+                    </a:prstGeom>
+                    <a:noFill/>
+                    <a:ln w="9525">
+                      <a:noFill/>
+                      <a:miter lim="800000"/>
+                      <a:headEnd/>
+                      <a:tailEnd/>
+                    </a:ln>
+                  </pic:spPr>
+                </pic:pic>
+              </a:graphicData>
+            </a:graphic>
+          </wp:anchor>
+        </w:drawing>
+      </w:r>
+    </w:p>
+    <w:p/>
+    <w:p/>
+    <w:p/>
+    <w:p/>
+    <w:p/>
+    <w:p/>
+    <w:p/>
+    <w:p/>
+    <w:p/>
+    <w:p/>
+    <w:p>
+      <w:r>
+        <w:rPr>
+          <w:noProof/>
+        </w:rPr>
+        <w:pict>
+          <v:shape id="_x0000_s1029" type="#_x0000_t202" style="position:absolute;left:0;text-align:left;margin-left:26.35pt;margin-top:3.35pt;width:304.5pt;height:21.55pt;z-index:251667456" stroked="f">
+            <v:textbox inset="0,0,0,0">
+              <w:txbxContent>
+                <w:p>
+                  <w:pPr>
+                    <w:pStyle w:val="Caption"/>
+                    <w:rPr>
+                      <w:rFonts w:eastAsia="Arial Unicode MS"/>
+                      <w:noProof/>
+                    </w:rPr>
+                  </w:pPr>
+                  <w:r>
+                    <w:rPr>
+                      <w:rFonts w:hint="eastAsia"/>
+                    </w:rPr>
+                    <w:t xml:space="preserve">Figur </w:t>
+                  </w:r>
+                  <w:fldSimple w:instr=" SEQ Figur \* ARABIC ">
+                    <w:r>
+                      <w:rPr>
+                        <w:noProof/>
+                      </w:rPr>
+                      <w:t>17</w:t>
+                    </w:r>
+                  </w:fldSimple>
+                  <w:r>
+                    <w:t>: Radera en roll/behörighet från samma användare</w:t>
+                  </w:r>
+                </w:p>
+              </w:txbxContent>
+            </v:textbox>
+          </v:shape>
+        </w:pict>
+      </w:r>
+    </w:p>
+    <w:p/>
+    <w:p>
+      <w:r>
+        <w:rPr>
+          <w:noProof/>
+          <w:lang w:eastAsia="sv-SE" w:bidi="ar-SA"/>
+        </w:rPr>
+        <w:drawing>
+          <wp:anchor distT="0" distB="0" distL="114300" distR="114300" simplePos="0" relativeHeight="251668480" behindDoc="1" locked="0" layoutInCell="1" allowOverlap="1">
+            <wp:simplePos x="0" y="0"/>
+            <wp:positionH relativeFrom="column">
+              <wp:posOffset>-1332230</wp:posOffset>
+            </wp:positionH>
+            <wp:positionV relativeFrom="paragraph">
+              <wp:posOffset>25400</wp:posOffset>
+            </wp:positionV>
+            <wp:extent cx="7562850" cy="2638425"/>
+            <wp:effectExtent l="19050" t="0" r="0" b="0"/>
+            <wp:wrapNone/>
+            <wp:docPr id="30" name="Picture 30"/>
+            <wp:cNvGraphicFramePr>
+              <a:graphicFrameLocks xmlns:a="http://schemas.openxmlformats.org/drawingml/2006/main" noChangeAspect="1"/>
+            </wp:cNvGraphicFramePr>
+            <a:graphic xmlns:a="http://schemas.openxmlformats.org/drawingml/2006/main">
+              <a:graphicData uri="http://schemas.openxmlformats.org/drawingml/2006/picture">
+                <pic:pic xmlns:pic="http://schemas.openxmlformats.org/drawingml/2006/picture">
+                  <pic:nvPicPr>
+                    <pic:cNvPr id="0" name="Picture 30"/>
+                    <pic:cNvPicPr>
+                      <a:picLocks noChangeAspect="1" noChangeArrowheads="1"/>
+                    </pic:cNvPicPr>
+                  </pic:nvPicPr>
+                  <pic:blipFill>
+                    <a:blip r:embed="rId35"/>
+                    <a:srcRect/>
+                    <a:stretch>
+                      <a:fillRect/>
+                    </a:stretch>
+                  </pic:blipFill>
+                  <pic:spPr bwMode="auto">
+                    <a:xfrm>
+                      <a:off x="0" y="0"/>
+                      <a:ext cx="7562850" cy="2638425"/>
+                    </a:xfrm>
+                    <a:prstGeom prst="rect">
+                      <a:avLst/>
+                    </a:prstGeom>
+                    <a:noFill/>
+                    <a:ln w="9525">
+                      <a:noFill/>
+                      <a:miter lim="800000"/>
+                      <a:headEnd/>
+                      <a:tailEnd/>
+                    </a:ln>
+                  </pic:spPr>
+                </pic:pic>
+              </a:graphicData>
+            </a:graphic>
+          </wp:anchor>
+        </w:drawing>
+      </w:r>
+    </w:p>
+    <w:p/>
+    <w:p/>
+    <w:p/>
+    <w:p/>
+    <w:p/>
+    <w:p/>
+    <w:p/>
+    <w:p/>
+    <w:p/>
+    <w:p/>
+    <w:p/>
+    <w:p/>
+    <w:p/>
+    <w:p>
+      <w:r>
+        <w:rPr>
+          <w:noProof/>
+        </w:rPr>
+        <w:pict>
+          <v:shape id="_x0000_s1030" type="#_x0000_t202" style="position:absolute;left:0;text-align:left;margin-left:33.85pt;margin-top:12.05pt;width:306.75pt;height:22.5pt;z-index:251670528" stroked="f">
+            <v:textbox inset="0,0,0,0">
+              <w:txbxContent>
+                <w:p>
+                  <w:pPr>
+                    <w:pStyle w:val="Caption"/>
+                    <w:rPr>
+                      <w:rFonts w:eastAsia="Arial Unicode MS"/>
+                      <w:noProof/>
+                    </w:rPr>
+                  </w:pPr>
+                  <w:r>
+                    <w:rPr>
+                      <w:rFonts w:hint="eastAsia"/>
+                    </w:rPr>
+                    <w:t xml:space="preserve">Figur </w:t>
+                  </w:r>
+                  <w:fldSimple w:instr=" SEQ Figur \* ARABIC ">
+                    <w:r>
+                      <w:rPr>
+                        <w:noProof/>
+                      </w:rPr>
+                      <w:t>18</w:t>
+                    </w:r>
+                  </w:fldSimple>
+                  <w:r>
+                    <w:t>: Samma användare efter borttagen roll/behörighet</w:t>
+                  </w:r>
+                </w:p>
+              </w:txbxContent>
+            </v:textbox>
+          </v:shape>
+        </w:pict>
+      </w:r>
+    </w:p>
+    <w:p/>
+    <w:p>
+      <w:r>
+        <w:rPr>
+          <w:noProof/>
+          <w:lang w:eastAsia="sv-SE" w:bidi="ar-SA"/>
+        </w:rPr>
+        <w:drawing>
+          <wp:anchor distT="0" distB="0" distL="114300" distR="114300" simplePos="0" relativeHeight="251671552" behindDoc="1" locked="0" layoutInCell="1" allowOverlap="1">
+            <wp:simplePos x="0" y="0"/>
+            <wp:positionH relativeFrom="column">
+              <wp:posOffset>934720</wp:posOffset>
+            </wp:positionH>
+            <wp:positionV relativeFrom="paragraph">
+              <wp:posOffset>91440</wp:posOffset>
+            </wp:positionV>
+            <wp:extent cx="3086100" cy="2257425"/>
+            <wp:effectExtent l="19050" t="0" r="0" b="0"/>
+            <wp:wrapNone/>
+            <wp:docPr id="33" name="Picture 33"/>
+            <wp:cNvGraphicFramePr>
+              <a:graphicFrameLocks xmlns:a="http://schemas.openxmlformats.org/drawingml/2006/main" noChangeAspect="1"/>
+            </wp:cNvGraphicFramePr>
+            <a:graphic xmlns:a="http://schemas.openxmlformats.org/drawingml/2006/main">
+              <a:graphicData uri="http://schemas.openxmlformats.org/drawingml/2006/picture">
+                <pic:pic xmlns:pic="http://schemas.openxmlformats.org/drawingml/2006/picture">
+                  <pic:nvPicPr>
+                    <pic:cNvPr id="0" name="Picture 33"/>
+                    <pic:cNvPicPr>
+                      <a:picLocks noChangeAspect="1" noChangeArrowheads="1"/>
+                    </pic:cNvPicPr>
+                  </pic:nvPicPr>
+                  <pic:blipFill>
+                    <a:blip r:embed="rId36"/>
+                    <a:srcRect/>
+                    <a:stretch>
+                      <a:fillRect/>
+                    </a:stretch>
+                  </pic:blipFill>
+                  <pic:spPr bwMode="auto">
+                    <a:xfrm>
+                      <a:off x="0" y="0"/>
+                      <a:ext cx="3086100" cy="2257425"/>
+                    </a:xfrm>
+                    <a:prstGeom prst="rect">
+                      <a:avLst/>
+                    </a:prstGeom>
+                    <a:noFill/>
+                    <a:ln w="9525">
+                      <a:noFill/>
+                      <a:miter lim="800000"/>
+                      <a:headEnd/>
+                      <a:tailEnd/>
+                    </a:ln>
+                  </pic:spPr>
+                </pic:pic>
+              </a:graphicData>
+            </a:graphic>
+          </wp:anchor>
+        </w:drawing>
+      </w:r>
+    </w:p>
+    <w:p>
+      <w:pPr>
+        <w:keepNext/>
+        <w:jc w:val="center"/>
+      </w:pPr>
+    </w:p>
+    <w:p>
+      <w:pPr>
+        <w:keepNext/>
+        <w:jc w:val="center"/>
+      </w:pPr>
+    </w:p>
+    <w:p>
+      <w:pPr>
+        <w:keepNext/>
+        <w:jc w:val="center"/>
+      </w:pPr>
+    </w:p>
+    <w:p>
+      <w:pPr>
+        <w:keepNext/>
+        <w:jc w:val="center"/>
+      </w:pPr>
+    </w:p>
+    <w:p>
+      <w:pPr>
+        <w:keepNext/>
+        <w:jc w:val="center"/>
+      </w:pPr>
+    </w:p>
+    <w:p>
+      <w:pPr>
+        <w:keepNext/>
+        <w:jc w:val="center"/>
+      </w:pPr>
+    </w:p>
+    <w:p>
+      <w:pPr>
+        <w:keepNext/>
+        <w:jc w:val="center"/>
+      </w:pPr>
+    </w:p>
+    <w:p>
+      <w:pPr>
+        <w:keepNext/>
+        <w:jc w:val="center"/>
+      </w:pPr>
+    </w:p>
+    <w:p>
+      <w:pPr>
+        <w:keepNext/>
+        <w:jc w:val="center"/>
+      </w:pPr>
+    </w:p>
+    <w:p>
+      <w:pPr>
+        <w:keepNext/>
+        <w:jc w:val="center"/>
+      </w:pPr>
+    </w:p>
+    <w:p>
+      <w:pPr>
+        <w:keepNext/>
+        <w:jc w:val="center"/>
+      </w:pPr>
+    </w:p>
+    <w:p>
+      <w:pPr>
+        <w:keepNext/>
+        <w:jc w:val="center"/>
+        <w:rPr>
+          <w:rFonts w:hint="eastAsia"/>
+        </w:rPr>
+      </w:pPr>
+    </w:p>
+    <w:p>
+      <w:pPr>
+        <w:pStyle w:val="Caption"/>
+        <w:jc w:val="center"/>
+      </w:pPr>
+      <w:r>
+        <w:rPr>
+          <w:rFonts w:hint="eastAsia"/>
+        </w:rPr>
+        <w:t xml:space="preserve">Figur </w:t>
+      </w:r>
+      <w:fldSimple w:instr=" SEQ Figur \* ARABIC ">
+        <w:r>
+          <w:rPr>
+            <w:noProof/>
+          </w:rPr>
+          <w:t>19</w:t>
+        </w:r>
+      </w:fldSimple>
+      <w:r>
+        <w:t>: Samma användare i MongoDB efter raderad roll/behörighet</w:t>
+      </w:r>
+    </w:p>
+    <w:p>
+      <w:pPr>
+        <w:spacing w:after="240"/>
+      </w:pPr>
+      <w:r>
+        <w:lastRenderedPageBreak/>
+        <w:t xml:space="preserve">I </w:t>
+      </w:r>
+      <w:r>
+        <w:rPr>
+          <w:i/>
+        </w:rPr>
+        <w:t xml:space="preserve">Figur 17, Figur 18 </w:t>
+      </w:r>
+      <w:r>
+        <w:t>&amp;</w:t>
+      </w:r>
+      <w:r>
+        <w:rPr>
+          <w:i/>
+        </w:rPr>
+        <w:t xml:space="preserve"> Figur 19</w:t>
+      </w:r>
+      <w:r>
+        <w:t xml:space="preserve"> på föregående sida </w:t>
+      </w:r>
+      <w:r>
+        <w:t xml:space="preserve">visas först hur en behörighet för användaren CoolerMan1337 försöks tas bort med hjälp av kommandot </w:t>
+      </w:r>
+      <w:r>
+        <w:rPr>
+          <w:rFonts w:ascii="Courier New" w:hAnsi="Courier New" w:cs="Courier New"/>
+          <w:sz w:val="20"/>
+          <w:szCs w:val="20"/>
+        </w:rPr>
+        <w:t>userroles CoolerMan1337 delete get_images</w:t>
+      </w:r>
+      <w:r>
+        <w:t xml:space="preserve"> men det misslyckas för att systemadministratörens lösenord måste anges då av säkerhetsskäl.</w:t>
+      </w:r>
+      <w:r>
+        <w:t xml:space="preserve"> Detta fångas upp av valideringsklassen utan problem så kommandot skickas aldrig vidare för att kunna skickas till REST API:t.</w:t>
+      </w:r>
+    </w:p>
+    <w:p>
+      <w:r>
+        <w:t xml:space="preserve">Det korrekta kommandot </w:t>
+      </w:r>
+      <w:r>
+        <w:rPr>
+          <w:rFonts w:ascii="Courier New" w:hAnsi="Courier New" w:cs="Courier New"/>
+          <w:sz w:val="20"/>
+          <w:szCs w:val="20"/>
+        </w:rPr>
+        <w:t>userroles CoolerMan1337 delete get_images</w:t>
+      </w:r>
+      <w:r>
+        <w:rPr>
+          <w:rFonts w:ascii="Courier New" w:hAnsi="Courier New" w:cs="Courier New"/>
+          <w:sz w:val="20"/>
+          <w:szCs w:val="20"/>
+        </w:rPr>
+        <w:t xml:space="preserve"> superAdmin1337</w:t>
+      </w:r>
+      <w:r>
+        <w:t xml:space="preserve"> </w:t>
+      </w:r>
+      <w:r>
+        <w:t xml:space="preserve">skickas dock vidare och svar från REST API:t är att det gick att radera rollen/behörigheten </w:t>
+      </w:r>
+      <w:r>
+        <w:rPr>
+          <w:rFonts w:ascii="Courier New" w:hAnsi="Courier New" w:cs="Courier New"/>
+          <w:sz w:val="20"/>
+          <w:szCs w:val="20"/>
+        </w:rPr>
+        <w:t>get_images</w:t>
+      </w:r>
+      <w:r>
+        <w:t xml:space="preserve"> från användaren </w:t>
+      </w:r>
+      <w:r>
+        <w:rPr>
+          <w:rFonts w:ascii="Courier New" w:hAnsi="Courier New" w:cs="Courier New"/>
+          <w:sz w:val="20"/>
+          <w:szCs w:val="20"/>
+        </w:rPr>
+        <w:t>CoolerMan1337</w:t>
+      </w:r>
+      <w:r>
+        <w:t>. Detta återspeglas sedan i</w:t>
+      </w:r>
+      <w:r>
+        <w:t xml:space="preserve"> Konsolapplikationen (se </w:t>
+      </w:r>
+      <w:r>
+        <w:rPr>
+          <w:i/>
+        </w:rPr>
+        <w:t>Figur 18</w:t>
+      </w:r>
+      <w:r>
+        <w:t xml:space="preserve"> på föregående sida) och i</w:t>
+      </w:r>
+      <w:r>
+        <w:t xml:space="preserve"> MongoDB efteråt</w:t>
+      </w:r>
+      <w:r>
+        <w:t xml:space="preserve"> (se </w:t>
+      </w:r>
+      <w:r>
+        <w:rPr>
+          <w:i/>
+        </w:rPr>
+        <w:t>Figur 19</w:t>
+      </w:r>
+      <w:r>
+        <w:t xml:space="preserve"> på föregående sida)</w:t>
+      </w:r>
+      <w:r>
+        <w:t>.</w:t>
+      </w:r>
+    </w:p>
+    <w:p>
+      <w:r>
+        <w:rPr>
+          <w:noProof/>
+          <w:lang w:eastAsia="sv-SE" w:bidi="ar-SA"/>
+        </w:rPr>
+        <w:drawing>
+          <wp:anchor distT="0" distB="0" distL="114300" distR="114300" simplePos="0" relativeHeight="251672576" behindDoc="1" locked="0" layoutInCell="1" allowOverlap="1">
+            <wp:simplePos x="0" y="0"/>
+            <wp:positionH relativeFrom="column">
+              <wp:posOffset>-1332230</wp:posOffset>
+            </wp:positionH>
+            <wp:positionV relativeFrom="paragraph">
+              <wp:posOffset>47625</wp:posOffset>
+            </wp:positionV>
+            <wp:extent cx="7581900" cy="6124575"/>
+            <wp:effectExtent l="19050" t="0" r="0" b="0"/>
+            <wp:wrapNone/>
+            <wp:docPr id="34" name="Picture 34"/>
+            <wp:cNvGraphicFramePr>
+              <a:graphicFrameLocks xmlns:a="http://schemas.openxmlformats.org/drawingml/2006/main" noChangeAspect="1"/>
+            </wp:cNvGraphicFramePr>
+            <a:graphic xmlns:a="http://schemas.openxmlformats.org/drawingml/2006/main">
+              <a:graphicData uri="http://schemas.openxmlformats.org/drawingml/2006/picture">
+                <pic:pic xmlns:pic="http://schemas.openxmlformats.org/drawingml/2006/picture">
+                  <pic:nvPicPr>
+                    <pic:cNvPr id="0" name="Picture 34"/>
+                    <pic:cNvPicPr>
+                      <a:picLocks noChangeAspect="1" noChangeArrowheads="1"/>
+                    </pic:cNvPicPr>
+                  </pic:nvPicPr>
+                  <pic:blipFill>
+                    <a:blip r:embed="rId37"/>
+                    <a:srcRect/>
+                    <a:stretch>
+                      <a:fillRect/>
+                    </a:stretch>
+                  </pic:blipFill>
+                  <pic:spPr bwMode="auto">
+                    <a:xfrm>
+                      <a:off x="0" y="0"/>
+                      <a:ext cx="7581900" cy="6124575"/>
+                    </a:xfrm>
+                    <a:prstGeom prst="rect">
+                      <a:avLst/>
+                    </a:prstGeom>
+                    <a:noFill/>
+                    <a:ln w="9525">
+                      <a:noFill/>
+                      <a:miter lim="800000"/>
+                      <a:headEnd/>
+                      <a:tailEnd/>
+                    </a:ln>
+                  </pic:spPr>
+                </pic:pic>
+              </a:graphicData>
+            </a:graphic>
+          </wp:anchor>
+        </w:drawing>
+      </w:r>
+    </w:p>
+    <w:p/>
+    <w:p/>
+    <w:p/>
+    <w:p/>
+    <w:p/>
+    <w:p/>
+    <w:p/>
+    <w:p/>
+    <w:p/>
+    <w:p/>
+    <w:p/>
+    <w:p/>
+    <w:p/>
+    <w:p/>
+    <w:p/>
+    <w:p/>
+    <w:p/>
+    <w:p/>
+    <w:p/>
+    <w:p/>
+    <w:p/>
+    <w:p/>
+    <w:p/>
+    <w:p/>
+    <w:p/>
+    <w:p/>
+    <w:p/>
+    <w:p/>
+    <w:p/>
+    <w:p/>
+    <w:p/>
+    <w:p/>
+    <w:p/>
+    <w:p>
+      <w:r>
+        <w:rPr>
+          <w:noProof/>
+        </w:rPr>
+        <w:pict>
+          <v:shape id="_x0000_s1031" type="#_x0000_t202" style="position:absolute;left:0;text-align:left;margin-left:85.6pt;margin-top:8.4pt;width:208.5pt;height:20.8pt;z-index:251674624" stroked="f">
+            <v:textbox inset="0,0,0,0">
+              <w:txbxContent>
+                <w:p>
+                  <w:pPr>
+                    <w:pStyle w:val="Caption"/>
+                    <w:rPr>
+                      <w:rFonts w:eastAsia="Arial Unicode MS"/>
+                      <w:noProof/>
+                    </w:rPr>
+                  </w:pPr>
+                  <w:r>
+                    <w:rPr>
+                      <w:rFonts w:hint="eastAsia"/>
+                    </w:rPr>
+                    <w:t xml:space="preserve">Figur </w:t>
+                  </w:r>
+                  <w:fldSimple w:instr=" SEQ Figur \* ARABIC ">
+                    <w:r>
+                      <w:rPr>
+                        <w:noProof/>
+                      </w:rPr>
+                      <w:t>20</w:t>
+                    </w:r>
+                  </w:fldSimple>
+                  <w:r>
+                    <w:t>: Alla användare från MongoDB</w:t>
+                  </w:r>
+                </w:p>
+              </w:txbxContent>
+            </v:textbox>
+          </v:shape>
+        </w:pict>
+      </w:r>
+    </w:p>
+    <w:p/>
+    <w:p>
+      <w:r>
+        <w:rPr>
+          <w:noProof/>
+          <w:lang w:eastAsia="sv-SE" w:bidi="ar-SA"/>
+        </w:rPr>
+        <w:lastRenderedPageBreak/>
+        <w:drawing>
+          <wp:anchor distT="0" distB="0" distL="114300" distR="114300" simplePos="0" relativeHeight="251675648" behindDoc="0" locked="0" layoutInCell="1" allowOverlap="1">
+            <wp:simplePos x="0" y="0"/>
+            <wp:positionH relativeFrom="column">
+              <wp:posOffset>-1341755</wp:posOffset>
+            </wp:positionH>
+            <wp:positionV relativeFrom="paragraph">
+              <wp:posOffset>520065</wp:posOffset>
+            </wp:positionV>
+            <wp:extent cx="7734300" cy="6629400"/>
+            <wp:effectExtent l="19050" t="0" r="0" b="0"/>
+            <wp:wrapNone/>
+            <wp:docPr id="37" name="Picture 37"/>
+            <wp:cNvGraphicFramePr>
+              <a:graphicFrameLocks xmlns:a="http://schemas.openxmlformats.org/drawingml/2006/main" noChangeAspect="1"/>
+            </wp:cNvGraphicFramePr>
+            <a:graphic xmlns:a="http://schemas.openxmlformats.org/drawingml/2006/main">
+              <a:graphicData uri="http://schemas.openxmlformats.org/drawingml/2006/picture">
+                <pic:pic xmlns:pic="http://schemas.openxmlformats.org/drawingml/2006/picture">
+                  <pic:nvPicPr>
+                    <pic:cNvPr id="0" name="Picture 37"/>
+                    <pic:cNvPicPr>
+                      <a:picLocks noChangeAspect="1" noChangeArrowheads="1"/>
+                    </pic:cNvPicPr>
+                  </pic:nvPicPr>
+                  <pic:blipFill>
+                    <a:blip r:embed="rId38"/>
+                    <a:srcRect/>
+                    <a:stretch>
+                      <a:fillRect/>
+                    </a:stretch>
+                  </pic:blipFill>
+                  <pic:spPr bwMode="auto">
+                    <a:xfrm>
+                      <a:off x="0" y="0"/>
+                      <a:ext cx="7734300" cy="6629400"/>
+                    </a:xfrm>
+                    <a:prstGeom prst="rect">
+                      <a:avLst/>
+                    </a:prstGeom>
+                    <a:noFill/>
+                    <a:ln w="9525">
+                      <a:noFill/>
+                      <a:miter lim="800000"/>
+                      <a:headEnd/>
+                      <a:tailEnd/>
+                    </a:ln>
+                  </pic:spPr>
+                </pic:pic>
+              </a:graphicData>
+            </a:graphic>
+          </wp:anchor>
+        </w:drawing>
+      </w:r>
+      <w:r>
+        <w:t xml:space="preserve">I </w:t>
+      </w:r>
+      <w:r>
+        <w:rPr>
+          <w:i/>
+        </w:rPr>
+        <w:t>Figur 20</w:t>
+      </w:r>
+      <w:r>
+        <w:t xml:space="preserve"> på föregående sida visas alla användare efter att kommandot </w:t>
+      </w:r>
+      <w:r>
+        <w:rPr>
+          <w:rFonts w:ascii="Courier New" w:hAnsi="Courier New" w:cs="Courier New"/>
+          <w:sz w:val="20"/>
+          <w:szCs w:val="20"/>
+        </w:rPr>
+        <w:t>showallusers</w:t>
+      </w:r>
+      <w:r>
+        <w:t xml:space="preserve"> körts.</w:t>
+      </w:r>
+      <w:r>
+        <w:t xml:space="preserve"> Notera att i slutet på varje kommando så uppmanas valfri tangent att tryckas på för att komma tillbaka med rensad skärm.</w:t>
+      </w:r>
+    </w:p>
+    <w:p/>
+    <w:p/>
+    <w:p/>
+    <w:p/>
+    <w:p/>
+    <w:p/>
+    <w:p/>
+    <w:p/>
+    <w:p/>
+    <w:p/>
+    <w:p/>
+    <w:p/>
+    <w:p/>
+    <w:p/>
+    <w:p/>
+    <w:p/>
+    <w:p/>
+    <w:p/>
+    <w:p/>
+    <w:p/>
+    <w:p/>
+    <w:p/>
+    <w:p/>
+    <w:p/>
+    <w:p/>
+    <w:p/>
+    <w:p/>
+    <w:p/>
+    <w:p/>
+    <w:p/>
+    <w:p/>
+    <w:p/>
+    <w:p/>
+    <w:p/>
+    <w:p/>
+    <w:p/>
+    <w:p>
+      <w:r>
+        <w:rPr>
+          <w:noProof/>
+        </w:rPr>
+        <w:pict>
+          <v:shape id="_x0000_s1032" type="#_x0000_t202" style="position:absolute;left:0;text-align:left;margin-left:87.85pt;margin-top:6.45pt;width:190.5pt;height:26.05pt;z-index:-251638784" stroked="f">
+            <v:textbox style="mso-next-textbox:#_x0000_s1032;mso-fit-shape-to-text:t" inset="0,0,0,0">
+              <w:txbxContent>
+                <w:p>
+                  <w:pPr>
+                    <w:pStyle w:val="Caption"/>
+                    <w:rPr>
+                      <w:rFonts w:eastAsia="Arial Unicode MS"/>
+                      <w:noProof/>
+                    </w:rPr>
+                  </w:pPr>
+                  <w:r>
+                    <w:rPr>
+                      <w:rFonts w:hint="eastAsia"/>
+                    </w:rPr>
+                    <w:t xml:space="preserve">Figur </w:t>
+                  </w:r>
+                  <w:fldSimple w:instr=" SEQ Figur \* ARABIC ">
+                    <w:r>
+                      <w:rPr>
+                        <w:noProof/>
+                      </w:rPr>
+                      <w:t>21</w:t>
+                    </w:r>
+                  </w:fldSimple>
+                  <w:r>
+                    <w:t>: Lista över alla kommandon</w:t>
+                  </w:r>
+                </w:p>
+              </w:txbxContent>
+            </v:textbox>
+          </v:shape>
+        </w:pict>
+      </w:r>
+    </w:p>
+    <w:p/>
+    <w:p>
+      <w:pPr>
+        <w:spacing w:after="240"/>
+      </w:pPr>
+      <w:r>
+        <w:t xml:space="preserve">Avslutningsvis i </w:t>
+      </w:r>
+      <w:r>
+        <w:rPr>
+          <w:i/>
+        </w:rPr>
+        <w:t xml:space="preserve">Figur 21 </w:t>
+      </w:r>
+      <w:r>
+        <w:t xml:space="preserve">ovan här så visas alla tillgängliga kommandon när kommandot </w:t>
+      </w:r>
+      <w:r>
+        <w:rPr>
+          <w:rFonts w:ascii="Courier New" w:hAnsi="Courier New" w:cs="Courier New"/>
+          <w:sz w:val="20"/>
+          <w:szCs w:val="20"/>
+        </w:rPr>
+        <w:t>help</w:t>
+      </w:r>
+      <w:r>
+        <w:t xml:space="preserve"> skrivs vilket underlättar för att se</w:t>
+      </w:r>
+      <w:r>
+        <w:t xml:space="preserve"> vad som kan skrivas i Konsolapplikationen</w:t>
+      </w:r>
+      <w:r>
+        <w:t>.</w:t>
+      </w:r>
+      <w:r>
+        <w:t xml:space="preserve"> Exakt samma omfattande kommandodokumentation återfinns i </w:t>
+      </w:r>
+      <w:hyperlink r:id="rId39" w:history="1">
+        <w:r>
+          <w:rPr>
+            <w:rStyle w:val="Hyperlink"/>
+          </w:rPr>
+          <w:t>GitHub repot för Projektet</w:t>
+        </w:r>
+      </w:hyperlink>
+      <w:r>
+        <w:t>.</w:t>
+      </w:r>
+    </w:p>
+    <w:p>
+      <w:r>
+        <w:t>Detta avslutar detta kapitel och nu återstår endast slutsatserna för projektet</w:t>
+      </w:r>
+      <w:r>
+        <w:t xml:space="preserve"> och sedan tillkommer vedertagen källförteckning och noll bilagor</w:t>
       </w:r>
       <w:r>
         <w:t>.</w:t>
@@ -9179,7 +11105,7 @@
       <w:r>
         <w:t xml:space="preserve">", </w:t>
       </w:r>
-      <w:hyperlink r:id="rId25" w:history="1">
+      <w:hyperlink r:id="rId40" w:history="1">
         <w:r>
           <w:rPr>
             <w:rStyle w:val="Hyperlink"/>
@@ -9222,7 +11148,7 @@
       <w:r>
         <w:t xml:space="preserve">", </w:t>
       </w:r>
-      <w:hyperlink r:id="rId26" w:history="1">
+      <w:hyperlink r:id="rId41" w:history="1">
         <w:r>
           <w:rPr>
             <w:rStyle w:val="Hyperlink"/>
@@ -9274,7 +11200,7 @@
       <w:r>
         <w:t xml:space="preserve">", </w:t>
       </w:r>
-      <w:hyperlink r:id="rId27" w:history="1">
+      <w:hyperlink r:id="rId42" w:history="1">
         <w:r>
           <w:rPr>
             <w:rStyle w:val="Hyperlink"/>
@@ -9311,7 +11237,7 @@
       <w:r>
         <w:t xml:space="preserve">", </w:t>
       </w:r>
-      <w:hyperlink r:id="rId28" w:history="1">
+      <w:hyperlink r:id="rId43" w:history="1">
         <w:r>
           <w:rPr>
             <w:rStyle w:val="Hyperlink"/>
@@ -9351,7 +11277,7 @@
       <w:r>
         <w:t xml:space="preserve">C Sharp (programming language)", </w:t>
       </w:r>
-      <w:hyperlink r:id="rId29" w:history="1">
+      <w:hyperlink r:id="rId44" w:history="1">
         <w:r>
           <w:rPr>
             <w:rStyle w:val="Hyperlink"/>
@@ -9388,7 +11314,7 @@
       <w:r>
         <w:t xml:space="preserve">", </w:t>
       </w:r>
-      <w:hyperlink r:id="rId30" w:history="1">
+      <w:hyperlink r:id="rId45" w:history="1">
         <w:r>
           <w:rPr>
             <w:rStyle w:val="Hyperlink"/>
@@ -9428,7 +11354,7 @@
       <w:r>
         <w:t xml:space="preserve">Wikipedia, "C Sharp syntax", </w:t>
       </w:r>
-      <w:hyperlink r:id="rId31" w:history="1">
+      <w:hyperlink r:id="rId46" w:history="1">
         <w:r>
           <w:rPr>
             <w:rStyle w:val="Hyperlink"/>
@@ -9468,7 +11394,7 @@
       <w:r>
         <w:t xml:space="preserve">", </w:t>
       </w:r>
-      <w:hyperlink r:id="rId32" w:history="1">
+      <w:hyperlink r:id="rId47" w:history="1">
         <w:r>
           <w:rPr>
             <w:rStyle w:val="Hyperlink"/>
@@ -9511,7 +11437,7 @@
       <w:r>
         <w:t xml:space="preserve">", </w:t>
       </w:r>
-      <w:hyperlink r:id="rId33" w:history="1">
+      <w:hyperlink r:id="rId48" w:history="1">
         <w:r>
           <w:rPr>
             <w:rStyle w:val="Hyperlink"/>
@@ -9545,7 +11471,7 @@
       <w:r>
         <w:t xml:space="preserve">", </w:t>
       </w:r>
-      <w:hyperlink r:id="rId34" w:history="1">
+      <w:hyperlink r:id="rId49" w:history="1">
         <w:r>
           <w:rPr>
             <w:rStyle w:val="Hyperlink"/>
@@ -9555,13 +11481,7 @@
         </w:r>
       </w:hyperlink>
       <w:r>
-        <w:t xml:space="preserve"> Ändrad s</w:t>
-      </w:r>
-      <w:r>
-        <w:t>e</w:t>
-      </w:r>
-      <w:r>
-        <w:t xml:space="preserve">nast: </w:t>
+        <w:t xml:space="preserve"> Ändrad senast: </w:t>
       </w:r>
       <w:r>
         <w:t>2023-12-11</w:t>
@@ -9585,7 +11505,7 @@
       <w:r>
         <w:t xml:space="preserve">MongoDB", </w:t>
       </w:r>
-      <w:hyperlink r:id="rId35" w:history="1">
+      <w:hyperlink r:id="rId50" w:history="1">
         <w:r>
           <w:rPr>
             <w:rStyle w:val="Hyperlink"/>
@@ -9644,8 +11564,8 @@
       </w:r>
     </w:p>
     <w:sectPr>
-      <w:headerReference w:type="default" r:id="rId36"/>
-      <w:footerReference w:type="default" r:id="rId37"/>
+      <w:headerReference w:type="default" r:id="rId51"/>
+      <w:footerReference w:type="default" r:id="rId52"/>
       <w:pgSz w:w="11906" w:h="16838"/>
       <w:pgMar w:top="1700" w:right="2098" w:bottom="1326" w:left="2098" w:header="1134" w:footer="760" w:gutter="0"/>
       <w:pgNumType w:start="1"/>
@@ -9721,7 +11641,7 @@
         <w:rPr>
           <w:noProof/>
         </w:rPr>
-        <w:t>1</w:t>
+        <w:t>19</w:t>
       </w:r>
     </w:fldSimple>
   </w:p>
@@ -12352,7 +14272,7 @@
   <a:extraClrSchemeLst/>
   <a:extLst>
     <a:ext uri="{05A4C25C-085E-4340-85A3-A5531E510DB2}">
-      <thm15:themeFamily xmlns="" xmlns:thm15="http://schemas.microsoft.com/office/thememl/2012/main" name="Office Theme" id="{62F939B6-93AF-4DB8-9C6B-D6C7DFDC589F}" vid="{4A3C46E8-61CC-4603-A589-7422A47A8E4A}"/>
+      <thm15:themeFamily xmlns:thm15="http://schemas.microsoft.com/office/thememl/2012/main" xmlns="" name="Office Theme" id="{62F939B6-93AF-4DB8-9C6B-D6C7DFDC589F}" vid="{4A3C46E8-61CC-4603-A589-7422A47A8E4A}"/>
     </a:ext>
   </a:extLst>
 </a:theme>

</xml_diff>